<commit_message>
Fix high_freq reference format and add content.
</commit_message>
<xml_diff>
--- a/outline.docx
+++ b/outline.docx
@@ -1513,18 +1513,7 @@
                 <w:w w:val="105"/>
                 <w:sz w:val="24"/>
               </w:rPr>
-              <w:t>Recursive Bayesian Regularization Applied to Ultrasound Strain Imaging</w:t>
-            </w:r>
-            <w:r>
-              <w:rPr>
-                <w:rFonts w:ascii="Times New Roman" w:hAnsi="Times New Roman"/>
-                <w:b/>
-                <w:color w:val="000000"/>
-                <w:spacing w:val="-4"/>
-                <w:w w:val="105"/>
-                <w:sz w:val="24"/>
-              </w:rPr>
-              <w:t xml:space="preserve"> </w:t>
+              <w:t xml:space="preserve">Recursive Bayesian Regularization Applied to Ultrasound Strain Imaging </w:t>
             </w:r>
             <w:r>
               <w:rPr>
@@ -2930,17 +2919,7 @@
                 <w:w w:val="105"/>
                 <w:sz w:val="24"/>
               </w:rPr>
-              <w:t>Addressing a carotid reverberation</w:t>
-            </w:r>
-            <w:r>
-              <w:rPr>
-                <w:rFonts w:ascii="Times New Roman" w:hAnsi="Times New Roman"/>
-                <w:color w:val="000000"/>
-                <w:spacing w:val="-4"/>
-                <w:w w:val="105"/>
-                <w:sz w:val="24"/>
-              </w:rPr>
-              <w:t xml:space="preserve"> </w:t>
+              <w:t xml:space="preserve">Addressing a carotid reverberation </w:t>
             </w:r>
             <w:r>
               <w:rPr>
@@ -4402,7 +4381,7 @@
                 <w:w w:val="105"/>
                 <w:sz w:val="24"/>
               </w:rPr>
-              <w:t>4.2</w:t>
+              <w:t>4.2.1</w:t>
             </w:r>
             <w:r>
               <w:rPr>
@@ -4412,16 +4391,6 @@
                 <w:w w:val="105"/>
                 <w:sz w:val="24"/>
               </w:rPr>
-              <w:t>.1</w:t>
-            </w:r>
-            <w:r>
-              <w:rPr>
-                <w:rFonts w:ascii="Times New Roman" w:hAnsi="Times New Roman"/>
-                <w:color w:val="000000"/>
-                <w:spacing w:val="-30"/>
-                <w:w w:val="105"/>
-                <w:sz w:val="24"/>
-              </w:rPr>
               <w:tab/>
             </w:r>
             <w:r>
@@ -4431,16 +4400,7 @@
                 <w:w w:val="105"/>
                 <w:sz w:val="24"/>
               </w:rPr>
-              <w:t>Behavior of optimization methods</w:t>
-            </w:r>
-            <w:r>
-              <w:rPr>
-                <w:rFonts w:ascii="Times New Roman" w:hAnsi="Times New Roman"/>
-                <w:color w:val="000000"/>
-                <w:w w:val="105"/>
-                <w:sz w:val="24"/>
-              </w:rPr>
-              <w:t xml:space="preserve"> </w:t>
+              <w:t xml:space="preserve">Behavior of optimization methods </w:t>
             </w:r>
             <w:r>
               <w:rPr>
@@ -4568,7 +4528,7 @@
                 <w:w w:val="105"/>
                 <w:sz w:val="24"/>
               </w:rPr>
-              <w:t>4.2</w:t>
+              <w:t>4.2.2</w:t>
             </w:r>
             <w:r>
               <w:rPr>
@@ -4578,16 +4538,6 @@
                 <w:w w:val="105"/>
                 <w:sz w:val="24"/>
               </w:rPr>
-              <w:t>.2</w:t>
-            </w:r>
-            <w:r>
-              <w:rPr>
-                <w:rFonts w:ascii="Times New Roman" w:hAnsi="Times New Roman"/>
-                <w:color w:val="000000"/>
-                <w:spacing w:val="-14"/>
-                <w:w w:val="105"/>
-                <w:sz w:val="24"/>
-              </w:rPr>
               <w:tab/>
             </w:r>
             <w:r>
@@ -4597,16 +4547,7 @@
                 <w:w w:val="105"/>
                 <w:sz w:val="24"/>
               </w:rPr>
-              <w:t>Dependence on window and tolerance</w:t>
-            </w:r>
-            <w:r>
-              <w:rPr>
-                <w:rFonts w:ascii="Times New Roman" w:hAnsi="Times New Roman"/>
-                <w:color w:val="000000"/>
-                <w:w w:val="105"/>
-                <w:sz w:val="24"/>
-              </w:rPr>
-              <w:t xml:space="preserve"> </w:t>
+              <w:t xml:space="preserve">Dependence on window and tolerance </w:t>
             </w:r>
             <w:r>
               <w:rPr>
@@ -7555,17 +7496,7 @@
                 <w:w w:val="105"/>
                 <w:sz w:val="24"/>
               </w:rPr>
-              <w:t>References</w:t>
-            </w:r>
-            <w:r>
-              <w:rPr>
-                <w:rFonts w:ascii="Times New Roman" w:hAnsi="Times New Roman"/>
-                <w:color w:val="000000"/>
-                <w:spacing w:val="-2"/>
-                <w:w w:val="105"/>
-                <w:sz w:val="24"/>
-              </w:rPr>
-              <w:t xml:space="preserve"> </w:t>
+              <w:t xml:space="preserve">References </w:t>
             </w:r>
             <w:r>
               <w:rPr>
@@ -9039,7 +8970,27 @@
                 <w:w w:val="105"/>
                 <w:sz w:val="24"/>
               </w:rPr>
-              <w:t xml:space="preserve">Absolute backscater measurement </w:t>
+              <w:t>Absolute backscat</w:t>
+            </w:r>
+            <w:r>
+              <w:rPr>
+                <w:rFonts w:ascii="Times New Roman" w:hAnsi="Times New Roman"/>
+                <w:color w:val="000000"/>
+                <w:spacing w:val="-2"/>
+                <w:w w:val="105"/>
+                <w:sz w:val="24"/>
+              </w:rPr>
+              <w:t>t</w:t>
+            </w:r>
+            <w:r>
+              <w:rPr>
+                <w:rFonts w:ascii="Times New Roman" w:hAnsi="Times New Roman"/>
+                <w:color w:val="000000"/>
+                <w:spacing w:val="-2"/>
+                <w:w w:val="105"/>
+                <w:sz w:val="24"/>
+              </w:rPr>
+              <w:t xml:space="preserve">er measurement </w:t>
             </w:r>
             <w:r>
               <w:rPr>
@@ -10028,7 +9979,7 @@
                 <w:w w:val="105"/>
                 <w:sz w:val="24"/>
               </w:rPr>
-              <w:t>8</w:t>
+              <w:t>8.1.1</w:t>
             </w:r>
             <w:r>
               <w:rPr>
@@ -10038,16 +9989,6 @@
                 <w:w w:val="105"/>
                 <w:sz w:val="24"/>
               </w:rPr>
-              <w:t>.1.1</w:t>
-            </w:r>
-            <w:r>
-              <w:rPr>
-                <w:rFonts w:ascii="Times New Roman" w:hAnsi="Times New Roman"/>
-                <w:color w:val="000000"/>
-                <w:spacing w:val="-24"/>
-                <w:w w:val="105"/>
-                <w:sz w:val="24"/>
-              </w:rPr>
               <w:tab/>
             </w:r>
             <w:r>
@@ -10058,17 +9999,7 @@
                 <w:w w:val="105"/>
                 <w:sz w:val="24"/>
               </w:rPr>
-              <w:t>Hierarchical framework</w:t>
-            </w:r>
-            <w:r>
-              <w:rPr>
-                <w:rFonts w:ascii="Times New Roman" w:hAnsi="Times New Roman"/>
-                <w:color w:val="000000"/>
-                <w:spacing w:val="-4"/>
-                <w:w w:val="105"/>
-                <w:sz w:val="24"/>
-              </w:rPr>
-              <w:t xml:space="preserve"> </w:t>
+              <w:t xml:space="preserve">Hierarchical framework </w:t>
             </w:r>
             <w:r>
               <w:rPr>
@@ -10330,25 +10261,7 @@
                 <w:w w:val="105"/>
                 <w:sz w:val="24"/>
               </w:rPr>
-              <w:t>8</w:t>
-            </w:r>
-            <w:r>
-              <w:rPr>
-                <w:rFonts w:ascii="Times New Roman" w:hAnsi="Times New Roman"/>
-                <w:color w:val="000000"/>
-                <w:w w:val="105"/>
-                <w:sz w:val="24"/>
-              </w:rPr>
-              <w:t>.</w:t>
-            </w:r>
-            <w:r>
-              <w:rPr>
-                <w:rFonts w:ascii="Times New Roman" w:hAnsi="Times New Roman"/>
-                <w:color w:val="000000"/>
-                <w:w w:val="105"/>
-                <w:sz w:val="24"/>
-              </w:rPr>
-              <w:t>2</w:t>
+              <w:t>8.2</w:t>
             </w:r>
           </w:p>
         </w:tc>
@@ -10489,25 +10402,7 @@
                 <w:w w:val="105"/>
                 <w:sz w:val="24"/>
               </w:rPr>
-              <w:t>8</w:t>
-            </w:r>
-            <w:r>
-              <w:rPr>
-                <w:rFonts w:ascii="Times New Roman" w:hAnsi="Times New Roman"/>
-                <w:color w:val="000000"/>
-                <w:w w:val="105"/>
-                <w:sz w:val="24"/>
-              </w:rPr>
-              <w:t>.</w:t>
-            </w:r>
-            <w:r>
-              <w:rPr>
-                <w:rFonts w:ascii="Times New Roman" w:hAnsi="Times New Roman"/>
-                <w:color w:val="000000"/>
-                <w:w w:val="105"/>
-                <w:sz w:val="24"/>
-              </w:rPr>
-              <w:t>3</w:t>
+              <w:t>8.3</w:t>
             </w:r>
           </w:p>
         </w:tc>
@@ -10862,17 +10757,7 @@
                 <w:w w:val="105"/>
                 <w:sz w:val="24"/>
               </w:rPr>
-              <w:t>Transcranial Doppler</w:t>
-            </w:r>
-            <w:r>
-              <w:rPr>
-                <w:rFonts w:ascii="Times New Roman" w:hAnsi="Times New Roman"/>
-                <w:color w:val="000000"/>
-                <w:spacing w:val="-3"/>
-                <w:w w:val="105"/>
-                <w:sz w:val="24"/>
-              </w:rPr>
-              <w:t xml:space="preserve"> </w:t>
+              <w:t xml:space="preserve">Transcranial Doppler </w:t>
             </w:r>
             <w:r>
               <w:rPr>
@@ -11031,17 +10916,7 @@
                 <w:w w:val="105"/>
                 <w:sz w:val="24"/>
               </w:rPr>
-              <w:t>Symptomatic/Asymptomatic status</w:t>
-            </w:r>
-            <w:r>
-              <w:rPr>
-                <w:rFonts w:ascii="Times New Roman" w:hAnsi="Times New Roman"/>
-                <w:color w:val="000000"/>
-                <w:spacing w:val="-3"/>
-                <w:w w:val="105"/>
-                <w:sz w:val="24"/>
-              </w:rPr>
-              <w:t xml:space="preserve"> </w:t>
+              <w:t xml:space="preserve">Symptomatic/Asymptomatic status </w:t>
             </w:r>
             <w:r>
               <w:rPr>
@@ -11200,17 +11075,7 @@
                 <w:w w:val="105"/>
                 <w:sz w:val="24"/>
               </w:rPr>
-              <w:t>MRI indices of neural atrophy and ischemia</w:t>
-            </w:r>
-            <w:r>
-              <w:rPr>
-                <w:rFonts w:ascii="Times New Roman" w:hAnsi="Times New Roman"/>
-                <w:color w:val="000000"/>
-                <w:spacing w:val="-3"/>
-                <w:w w:val="105"/>
-                <w:sz w:val="24"/>
-              </w:rPr>
-              <w:t xml:space="preserve"> </w:t>
+              <w:t xml:space="preserve">MRI indices of neural atrophy and ischemia </w:t>
             </w:r>
             <w:r>
               <w:rPr>

</xml_diff>

<commit_message>
Split the high freq chapter in the outline.
</commit_message>
<xml_diff>
--- a/outline.docx
+++ b/outline.docx
@@ -7620,7 +7620,7 @@
                 <w:w w:val="105"/>
                 <w:sz w:val="24"/>
               </w:rPr>
-              <w:t>High-frequency 3D U</w:t>
+              <w:t>High-frequency Phantom</w:t>
             </w:r>
             <w:r>
               <w:rPr>
@@ -7631,7 +7631,7 @@
                 <w:w w:val="105"/>
                 <w:sz w:val="24"/>
               </w:rPr>
-              <w:t xml:space="preserve">ltrasound </w:t>
+              <w:t xml:space="preserve"> </w:t>
             </w:r>
             <w:r>
               <w:rPr>
@@ -9118,6 +9118,471 @@
               <w:rPr>
                 <w:rFonts w:ascii="Times New Roman" w:hAnsi="Times New Roman"/>
                 <w:color w:val="000000"/>
+                <w:spacing w:val="-4"/>
+                <w:w w:val="105"/>
+                <w:sz w:val="24"/>
+              </w:rPr>
+            </w:pPr>
+            <w:r>
+              <w:rPr>
+                <w:rFonts w:ascii="Times New Roman" w:hAnsi="Times New Roman"/>
+                <w:color w:val="000000"/>
+                <w:spacing w:val="-4"/>
+                <w:w w:val="105"/>
+                <w:sz w:val="24"/>
+              </w:rPr>
+              <w:t>Reference</w:t>
+            </w:r>
+            <w:r>
+              <w:rPr>
+                <w:rFonts w:ascii="Times New Roman" w:hAnsi="Times New Roman"/>
+                <w:color w:val="000000"/>
+                <w:spacing w:val="-4"/>
+                <w:w w:val="105"/>
+                <w:sz w:val="24"/>
+              </w:rPr>
+              <w:t>s</w:t>
+            </w:r>
+            <w:r>
+              <w:rPr>
+                <w:rFonts w:ascii="Times New Roman" w:hAnsi="Times New Roman"/>
+                <w:color w:val="000000"/>
+                <w:spacing w:val="-4"/>
+                <w:w w:val="105"/>
+                <w:sz w:val="24"/>
+              </w:rPr>
+              <w:tab/>
+            </w:r>
+          </w:p>
+        </w:tc>
+        <w:tc>
+          <w:tcPr>
+            <w:tcW w:w="945" w:type="dxa"/>
+            <w:gridSpan w:val="4"/>
+            <w:tcBorders>
+              <w:top w:val="none" w:sz="0" w:space="0" w:color="000000"/>
+              <w:left w:val="none" w:sz="0" w:space="0" w:color="000000"/>
+              <w:bottom w:val="none" w:sz="0" w:space="0" w:color="000000"/>
+              <w:right w:val="none" w:sz="0" w:space="0" w:color="000000"/>
+            </w:tcBorders>
+            <w:vAlign w:val="center"/>
+          </w:tcPr>
+          <w:p>
+            <w:pPr>
+              <w:ind w:right="490"/>
+              <w:jc w:val="right"/>
+              <w:rPr>
+                <w:rFonts w:ascii="Times New Roman" w:hAnsi="Times New Roman"/>
+                <w:color w:val="000000"/>
+                <w:w w:val="105"/>
+                <w:sz w:val="24"/>
+              </w:rPr>
+            </w:pPr>
+            <w:r>
+              <w:rPr>
+                <w:rFonts w:ascii="Times New Roman" w:hAnsi="Times New Roman"/>
+                <w:color w:val="000000"/>
+                <w:w w:val="105"/>
+                <w:sz w:val="24"/>
+              </w:rPr>
+              <w:t>9</w:t>
+            </w:r>
+          </w:p>
+        </w:tc>
+      </w:tr>
+      <w:tr>
+        <w:trPr>
+          <w:trHeight w:hRule="exact" w:val="528"/>
+        </w:trPr>
+        <w:tc>
+          <w:tcPr>
+            <w:tcW w:w="475" w:type="dxa"/>
+            <w:tcBorders>
+              <w:top w:val="none" w:sz="0" w:space="0" w:color="000000"/>
+              <w:left w:val="none" w:sz="0" w:space="0" w:color="000000"/>
+              <w:bottom w:val="none" w:sz="0" w:space="0" w:color="000000"/>
+              <w:right w:val="none" w:sz="0" w:space="0" w:color="000000"/>
+            </w:tcBorders>
+            <w:vAlign w:val="center"/>
+          </w:tcPr>
+          <w:p>
+            <w:pPr>
+              <w:jc w:val="center"/>
+              <w:rPr>
+                <w:rFonts w:ascii="Times New Roman" w:hAnsi="Times New Roman"/>
+                <w:b/>
+                <w:color w:val="000000"/>
+                <w:w w:val="105"/>
+                <w:sz w:val="24"/>
+              </w:rPr>
+            </w:pPr>
+            <w:r>
+              <w:rPr>
+                <w:rFonts w:ascii="Times New Roman" w:hAnsi="Times New Roman"/>
+                <w:b/>
+                <w:color w:val="000000"/>
+                <w:w w:val="105"/>
+                <w:sz w:val="24"/>
+              </w:rPr>
+              <w:t>7</w:t>
+            </w:r>
+          </w:p>
+        </w:tc>
+        <w:tc>
+          <w:tcPr>
+            <w:tcW w:w="8660" w:type="dxa"/>
+            <w:gridSpan w:val="3"/>
+            <w:tcBorders>
+              <w:top w:val="none" w:sz="0" w:space="0" w:color="000000"/>
+              <w:left w:val="none" w:sz="0" w:space="0" w:color="000000"/>
+              <w:bottom w:val="none" w:sz="0" w:space="0" w:color="000000"/>
+              <w:right w:val="none" w:sz="0" w:space="0" w:color="000000"/>
+            </w:tcBorders>
+            <w:vAlign w:val="center"/>
+          </w:tcPr>
+          <w:p>
+            <w:pPr>
+              <w:tabs>
+                <w:tab w:val="right" w:leader="dot" w:pos="8650"/>
+              </w:tabs>
+              <w:ind w:left="125"/>
+              <w:jc w:val="right"/>
+              <w:rPr>
+                <w:rFonts w:ascii="Times New Roman" w:hAnsi="Times New Roman"/>
+                <w:b/>
+                <w:color w:val="000000"/>
+                <w:spacing w:val="-3"/>
+                <w:w w:val="105"/>
+                <w:sz w:val="24"/>
+              </w:rPr>
+            </w:pPr>
+            <w:r>
+              <w:rPr>
+                <w:rFonts w:ascii="Times New Roman" w:hAnsi="Times New Roman"/>
+                <w:b/>
+                <w:color w:val="000000"/>
+                <w:spacing w:val="-3"/>
+                <w:w w:val="105"/>
+                <w:sz w:val="24"/>
+              </w:rPr>
+              <w:t>High-frequency Plaque</w:t>
+            </w:r>
+            <w:r>
+              <w:rPr>
+                <w:rFonts w:ascii="Times New Roman" w:hAnsi="Times New Roman"/>
+                <w:b/>
+                <w:color w:val="000000"/>
+                <w:spacing w:val="-3"/>
+                <w:w w:val="105"/>
+                <w:sz w:val="24"/>
+              </w:rPr>
+              <w:t xml:space="preserve"> Characterization </w:t>
+            </w:r>
+            <w:r>
+              <w:rPr>
+                <w:rFonts w:ascii="Times New Roman" w:hAnsi="Times New Roman"/>
+                <w:b/>
+                <w:color w:val="000000"/>
+                <w:spacing w:val="-3"/>
+                <w:w w:val="105"/>
+                <w:sz w:val="24"/>
+              </w:rPr>
+              <w:tab/>
+            </w:r>
+          </w:p>
+        </w:tc>
+        <w:tc>
+          <w:tcPr>
+            <w:tcW w:w="945" w:type="dxa"/>
+            <w:gridSpan w:val="4"/>
+            <w:tcBorders>
+              <w:top w:val="none" w:sz="0" w:space="0" w:color="000000"/>
+              <w:left w:val="none" w:sz="0" w:space="0" w:color="000000"/>
+              <w:bottom w:val="none" w:sz="0" w:space="0" w:color="000000"/>
+              <w:right w:val="none" w:sz="0" w:space="0" w:color="000000"/>
+            </w:tcBorders>
+            <w:vAlign w:val="center"/>
+          </w:tcPr>
+          <w:p>
+            <w:pPr>
+              <w:ind w:right="490"/>
+              <w:jc w:val="right"/>
+              <w:rPr>
+                <w:rFonts w:ascii="Times New Roman" w:hAnsi="Times New Roman"/>
+                <w:color w:val="000000"/>
+                <w:w w:val="105"/>
+                <w:sz w:val="24"/>
+              </w:rPr>
+            </w:pPr>
+            <w:r>
+              <w:rPr>
+                <w:rFonts w:ascii="Times New Roman" w:hAnsi="Times New Roman"/>
+                <w:color w:val="000000"/>
+                <w:w w:val="105"/>
+                <w:sz w:val="24"/>
+              </w:rPr>
+              <w:t>9</w:t>
+            </w:r>
+          </w:p>
+        </w:tc>
+      </w:tr>
+      <w:tr>
+        <w:trPr>
+          <w:trHeight w:hRule="exact" w:val="408"/>
+        </w:trPr>
+        <w:tc>
+          <w:tcPr>
+            <w:tcW w:w="475" w:type="dxa"/>
+            <w:tcBorders>
+              <w:top w:val="none" w:sz="0" w:space="0" w:color="000000"/>
+              <w:left w:val="none" w:sz="0" w:space="0" w:color="000000"/>
+              <w:bottom w:val="none" w:sz="0" w:space="0" w:color="000000"/>
+              <w:right w:val="none" w:sz="0" w:space="0" w:color="000000"/>
+            </w:tcBorders>
+          </w:tcPr>
+          <w:p>
+            <w:pPr>
+              <w:rPr>
+                <w:rFonts w:ascii="Times New Roman" w:hAnsi="Times New Roman"/>
+                <w:color w:val="000000"/>
+                <w:sz w:val="24"/>
+              </w:rPr>
+            </w:pPr>
+          </w:p>
+        </w:tc>
+        <w:tc>
+          <w:tcPr>
+            <w:tcW w:w="543" w:type="dxa"/>
+            <w:gridSpan w:val="2"/>
+            <w:tcBorders>
+              <w:top w:val="none" w:sz="0" w:space="0" w:color="000000"/>
+              <w:left w:val="none" w:sz="0" w:space="0" w:color="000000"/>
+              <w:bottom w:val="none" w:sz="0" w:space="0" w:color="000000"/>
+              <w:right w:val="none" w:sz="0" w:space="0" w:color="000000"/>
+            </w:tcBorders>
+            <w:vAlign w:val="center"/>
+          </w:tcPr>
+          <w:p>
+            <w:pPr>
+              <w:tabs>
+                <w:tab w:val="decimal" w:pos="268"/>
+              </w:tabs>
+              <w:rPr>
+                <w:rFonts w:ascii="Times New Roman" w:hAnsi="Times New Roman"/>
+                <w:color w:val="000000"/>
+                <w:w w:val="105"/>
+                <w:sz w:val="24"/>
+              </w:rPr>
+            </w:pPr>
+            <w:r>
+              <w:rPr>
+                <w:rFonts w:ascii="Times New Roman" w:hAnsi="Times New Roman"/>
+                <w:color w:val="000000"/>
+                <w:w w:val="105"/>
+                <w:sz w:val="24"/>
+              </w:rPr>
+              <w:t>7</w:t>
+            </w:r>
+            <w:r>
+              <w:rPr>
+                <w:rFonts w:ascii="Times New Roman" w:hAnsi="Times New Roman"/>
+                <w:color w:val="000000"/>
+                <w:w w:val="105"/>
+                <w:sz w:val="24"/>
+              </w:rPr>
+              <w:t>.1</w:t>
+            </w:r>
+          </w:p>
+        </w:tc>
+        <w:tc>
+          <w:tcPr>
+            <w:tcW w:w="8117" w:type="dxa"/>
+            <w:tcBorders>
+              <w:top w:val="none" w:sz="0" w:space="0" w:color="000000"/>
+              <w:left w:val="none" w:sz="0" w:space="0" w:color="000000"/>
+              <w:bottom w:val="none" w:sz="0" w:space="0" w:color="000000"/>
+              <w:right w:val="none" w:sz="0" w:space="0" w:color="000000"/>
+            </w:tcBorders>
+            <w:vAlign w:val="center"/>
+          </w:tcPr>
+          <w:p>
+            <w:pPr>
+              <w:tabs>
+                <w:tab w:val="right" w:leader="dot" w:pos="8112"/>
+              </w:tabs>
+              <w:jc w:val="center"/>
+              <w:rPr>
+                <w:rFonts w:ascii="Times New Roman" w:hAnsi="Times New Roman"/>
+                <w:color w:val="000000"/>
+                <w:spacing w:val="-4"/>
+                <w:w w:val="105"/>
+                <w:sz w:val="24"/>
+              </w:rPr>
+            </w:pPr>
+            <w:r>
+              <w:rPr>
+                <w:rFonts w:ascii="Times New Roman" w:hAnsi="Times New Roman"/>
+                <w:color w:val="000000"/>
+                <w:spacing w:val="-4"/>
+                <w:w w:val="105"/>
+                <w:sz w:val="24"/>
+              </w:rPr>
+              <w:t>Integrated Backscatter Calculation</w:t>
+            </w:r>
+            <w:r>
+              <w:rPr>
+                <w:rFonts w:ascii="Times New Roman" w:hAnsi="Times New Roman"/>
+                <w:color w:val="000000"/>
+                <w:spacing w:val="-4"/>
+                <w:w w:val="105"/>
+                <w:sz w:val="24"/>
+              </w:rPr>
+              <w:t xml:space="preserve"> </w:t>
+            </w:r>
+            <w:r>
+              <w:rPr>
+                <w:rFonts w:ascii="Times New Roman" w:hAnsi="Times New Roman"/>
+                <w:color w:val="000000"/>
+                <w:spacing w:val="-4"/>
+                <w:w w:val="105"/>
+                <w:sz w:val="24"/>
+              </w:rPr>
+              <w:tab/>
+            </w:r>
+          </w:p>
+        </w:tc>
+        <w:tc>
+          <w:tcPr>
+            <w:tcW w:w="945" w:type="dxa"/>
+            <w:gridSpan w:val="4"/>
+            <w:tcBorders>
+              <w:top w:val="none" w:sz="0" w:space="0" w:color="000000"/>
+              <w:left w:val="none" w:sz="0" w:space="0" w:color="000000"/>
+              <w:bottom w:val="none" w:sz="0" w:space="0" w:color="000000"/>
+              <w:right w:val="none" w:sz="0" w:space="0" w:color="000000"/>
+            </w:tcBorders>
+            <w:vAlign w:val="center"/>
+          </w:tcPr>
+          <w:p>
+            <w:pPr>
+              <w:ind w:right="490"/>
+              <w:jc w:val="right"/>
+              <w:rPr>
+                <w:rFonts w:ascii="Times New Roman" w:hAnsi="Times New Roman"/>
+                <w:color w:val="000000"/>
+                <w:w w:val="105"/>
+                <w:sz w:val="24"/>
+              </w:rPr>
+            </w:pPr>
+            <w:r>
+              <w:rPr>
+                <w:rFonts w:ascii="Times New Roman" w:hAnsi="Times New Roman"/>
+                <w:color w:val="000000"/>
+                <w:w w:val="105"/>
+                <w:sz w:val="24"/>
+              </w:rPr>
+              <w:t>9</w:t>
+            </w:r>
+          </w:p>
+        </w:tc>
+      </w:tr>
+      <w:tr>
+        <w:trPr>
+          <w:trHeight w:hRule="exact" w:val="288"/>
+        </w:trPr>
+        <w:tc>
+          <w:tcPr>
+            <w:tcW w:w="475" w:type="dxa"/>
+            <w:tcBorders>
+              <w:top w:val="none" w:sz="0" w:space="0" w:color="000000"/>
+              <w:left w:val="none" w:sz="0" w:space="0" w:color="000000"/>
+              <w:bottom w:val="none" w:sz="0" w:space="0" w:color="000000"/>
+              <w:right w:val="none" w:sz="0" w:space="0" w:color="000000"/>
+            </w:tcBorders>
+          </w:tcPr>
+          <w:p>
+            <w:pPr>
+              <w:rPr>
+                <w:rFonts w:ascii="Times New Roman" w:hAnsi="Times New Roman"/>
+                <w:color w:val="000000"/>
+                <w:sz w:val="24"/>
+              </w:rPr>
+            </w:pPr>
+          </w:p>
+        </w:tc>
+        <w:tc>
+          <w:tcPr>
+            <w:tcW w:w="543" w:type="dxa"/>
+            <w:gridSpan w:val="2"/>
+            <w:tcBorders>
+              <w:top w:val="none" w:sz="0" w:space="0" w:color="000000"/>
+              <w:left w:val="none" w:sz="0" w:space="0" w:color="000000"/>
+              <w:bottom w:val="none" w:sz="0" w:space="0" w:color="000000"/>
+              <w:right w:val="none" w:sz="0" w:space="0" w:color="000000"/>
+            </w:tcBorders>
+            <w:vAlign w:val="center"/>
+          </w:tcPr>
+          <w:p>
+            <w:pPr>
+              <w:tabs>
+                <w:tab w:val="decimal" w:pos="268"/>
+              </w:tabs>
+              <w:rPr>
+                <w:rFonts w:ascii="Times New Roman" w:hAnsi="Times New Roman"/>
+                <w:color w:val="000000"/>
+                <w:w w:val="105"/>
+                <w:sz w:val="24"/>
+              </w:rPr>
+            </w:pPr>
+            <w:r>
+              <w:rPr>
+                <w:rFonts w:ascii="Times New Roman" w:hAnsi="Times New Roman"/>
+                <w:color w:val="000000"/>
+                <w:w w:val="105"/>
+                <w:sz w:val="24"/>
+              </w:rPr>
+              <w:t>7</w:t>
+            </w:r>
+            <w:r>
+              <w:rPr>
+                <w:rFonts w:ascii="Times New Roman" w:hAnsi="Times New Roman"/>
+                <w:color w:val="000000"/>
+                <w:w w:val="105"/>
+                <w:sz w:val="24"/>
+              </w:rPr>
+              <w:t>.</w:t>
+            </w:r>
+            <w:r>
+              <w:rPr>
+                <w:rFonts w:ascii="Times New Roman" w:hAnsi="Times New Roman"/>
+                <w:color w:val="000000"/>
+                <w:w w:val="105"/>
+                <w:sz w:val="24"/>
+              </w:rPr>
+              <w:t>2</w:t>
+            </w:r>
+          </w:p>
+        </w:tc>
+        <w:tc>
+          <w:tcPr>
+            <w:tcW w:w="8117" w:type="dxa"/>
+            <w:tcBorders>
+              <w:top w:val="none" w:sz="0" w:space="0" w:color="000000"/>
+              <w:left w:val="none" w:sz="0" w:space="0" w:color="000000"/>
+              <w:bottom w:val="none" w:sz="0" w:space="0" w:color="000000"/>
+              <w:right w:val="none" w:sz="0" w:space="0" w:color="000000"/>
+            </w:tcBorders>
+            <w:vAlign w:val="center"/>
+          </w:tcPr>
+          <w:p>
+            <w:pPr>
+              <w:tabs>
+                <w:tab w:val="right" w:leader="dot" w:pos="8112"/>
+              </w:tabs>
+              <w:jc w:val="center"/>
+              <w:rPr>
+                <w:rFonts w:ascii="Times New Roman" w:hAnsi="Times New Roman"/>
+                <w:color w:val="000000"/>
                 <w:spacing w:val="-2"/>
                 <w:w w:val="105"/>
                 <w:sz w:val="24"/>
@@ -9131,7 +9596,7 @@
                 <w:w w:val="105"/>
                 <w:sz w:val="24"/>
               </w:rPr>
-              <w:t>References</w:t>
+              <w:t>Comparison with B-Mode</w:t>
             </w:r>
             <w:r>
               <w:rPr>
@@ -9141,7 +9606,147 @@
                 <w:w w:val="105"/>
                 <w:sz w:val="24"/>
               </w:rPr>
-              <w:t xml:space="preserve"> </w:t>
+              <w:tab/>
+            </w:r>
+          </w:p>
+        </w:tc>
+        <w:tc>
+          <w:tcPr>
+            <w:tcW w:w="945" w:type="dxa"/>
+            <w:gridSpan w:val="4"/>
+            <w:tcBorders>
+              <w:top w:val="none" w:sz="0" w:space="0" w:color="000000"/>
+              <w:left w:val="none" w:sz="0" w:space="0" w:color="000000"/>
+              <w:bottom w:val="none" w:sz="0" w:space="0" w:color="000000"/>
+              <w:right w:val="none" w:sz="0" w:space="0" w:color="000000"/>
+            </w:tcBorders>
+            <w:vAlign w:val="center"/>
+          </w:tcPr>
+          <w:p>
+            <w:pPr>
+              <w:ind w:right="490"/>
+              <w:jc w:val="right"/>
+              <w:rPr>
+                <w:rFonts w:ascii="Times New Roman" w:hAnsi="Times New Roman"/>
+                <w:color w:val="000000"/>
+                <w:w w:val="105"/>
+                <w:sz w:val="24"/>
+              </w:rPr>
+            </w:pPr>
+            <w:r>
+              <w:rPr>
+                <w:rFonts w:ascii="Times New Roman" w:hAnsi="Times New Roman"/>
+                <w:color w:val="000000"/>
+                <w:w w:val="105"/>
+                <w:sz w:val="24"/>
+              </w:rPr>
+              <w:t>9</w:t>
+            </w:r>
+          </w:p>
+        </w:tc>
+      </w:tr>
+      <w:tr>
+        <w:trPr>
+          <w:trHeight w:hRule="exact" w:val="288"/>
+        </w:trPr>
+        <w:tc>
+          <w:tcPr>
+            <w:tcW w:w="475" w:type="dxa"/>
+            <w:tcBorders>
+              <w:top w:val="none" w:sz="0" w:space="0" w:color="000000"/>
+              <w:left w:val="none" w:sz="0" w:space="0" w:color="000000"/>
+              <w:bottom w:val="none" w:sz="0" w:space="0" w:color="000000"/>
+              <w:right w:val="none" w:sz="0" w:space="0" w:color="000000"/>
+            </w:tcBorders>
+          </w:tcPr>
+          <w:p>
+            <w:pPr>
+              <w:rPr>
+                <w:rFonts w:ascii="Times New Roman" w:hAnsi="Times New Roman"/>
+                <w:color w:val="000000"/>
+                <w:sz w:val="24"/>
+              </w:rPr>
+            </w:pPr>
+          </w:p>
+        </w:tc>
+        <w:tc>
+          <w:tcPr>
+            <w:tcW w:w="543" w:type="dxa"/>
+            <w:gridSpan w:val="2"/>
+            <w:tcBorders>
+              <w:top w:val="none" w:sz="0" w:space="0" w:color="000000"/>
+              <w:left w:val="none" w:sz="0" w:space="0" w:color="000000"/>
+              <w:bottom w:val="none" w:sz="0" w:space="0" w:color="000000"/>
+              <w:right w:val="none" w:sz="0" w:space="0" w:color="000000"/>
+            </w:tcBorders>
+            <w:vAlign w:val="center"/>
+          </w:tcPr>
+          <w:p>
+            <w:pPr>
+              <w:tabs>
+                <w:tab w:val="decimal" w:pos="268"/>
+              </w:tabs>
+              <w:rPr>
+                <w:rFonts w:ascii="Times New Roman" w:hAnsi="Times New Roman"/>
+                <w:color w:val="000000"/>
+                <w:w w:val="105"/>
+                <w:sz w:val="24"/>
+              </w:rPr>
+            </w:pPr>
+            <w:r>
+              <w:rPr>
+                <w:rFonts w:ascii="Times New Roman" w:hAnsi="Times New Roman"/>
+                <w:color w:val="000000"/>
+                <w:w w:val="105"/>
+                <w:sz w:val="24"/>
+              </w:rPr>
+              <w:t>7</w:t>
+            </w:r>
+            <w:r>
+              <w:rPr>
+                <w:rFonts w:ascii="Times New Roman" w:hAnsi="Times New Roman"/>
+                <w:color w:val="000000"/>
+                <w:w w:val="105"/>
+                <w:sz w:val="24"/>
+              </w:rPr>
+              <w:t>.3</w:t>
+            </w:r>
+          </w:p>
+        </w:tc>
+        <w:tc>
+          <w:tcPr>
+            <w:tcW w:w="8117" w:type="dxa"/>
+            <w:tcBorders>
+              <w:top w:val="none" w:sz="0" w:space="0" w:color="000000"/>
+              <w:left w:val="none" w:sz="0" w:space="0" w:color="000000"/>
+              <w:bottom w:val="none" w:sz="0" w:space="0" w:color="000000"/>
+              <w:right w:val="none" w:sz="0" w:space="0" w:color="000000"/>
+            </w:tcBorders>
+            <w:vAlign w:val="center"/>
+          </w:tcPr>
+          <w:p>
+            <w:pPr>
+              <w:tabs>
+                <w:tab w:val="right" w:leader="dot" w:pos="8112"/>
+              </w:tabs>
+              <w:jc w:val="center"/>
+              <w:rPr>
+                <w:rFonts w:ascii="Times New Roman" w:hAnsi="Times New Roman"/>
+                <w:color w:val="000000"/>
+                <w:spacing w:val="-2"/>
+                <w:w w:val="105"/>
+                <w:sz w:val="24"/>
+              </w:rPr>
+            </w:pPr>
+            <w:r>
+              <w:rPr>
+                <w:rFonts w:ascii="Times New Roman" w:hAnsi="Times New Roman"/>
+                <w:color w:val="000000"/>
+                <w:spacing w:val="-2"/>
+                <w:w w:val="105"/>
+                <w:sz w:val="24"/>
+              </w:rPr>
+              <w:t>Comparison with Pathology</w:t>
             </w:r>
             <w:r>
               <w:rPr>

</xml_diff>

<commit_message>
Start on strain estimation chapter.
</commit_message>
<xml_diff>
--- a/outline.docx
+++ b/outline.docx
@@ -5464,7 +5464,16 @@
                 <w:w w:val="105"/>
                 <w:sz w:val="24"/>
               </w:rPr>
-              <w:t xml:space="preserve">Acoustic model </w:t>
+              <w:t>Application in ultrasound</w:t>
+            </w:r>
+            <w:r>
+              <w:rPr>
+                <w:rFonts w:ascii="Times New Roman" w:hAnsi="Times New Roman"/>
+                <w:color w:val="000000"/>
+                <w:w w:val="105"/>
+                <w:sz w:val="24"/>
+              </w:rPr>
+              <w:t xml:space="preserve"> </w:t>
             </w:r>
             <w:r>
               <w:rPr>
@@ -6256,7 +6265,17 @@
                 <w:w w:val="105"/>
                 <w:sz w:val="24"/>
               </w:rPr>
-              <w:t xml:space="preserve">Combination of normal strains and shear strain into single strain index </w:t>
+              <w:t>Useful quantities derived from the strain tensor</w:t>
+            </w:r>
+            <w:r>
+              <w:rPr>
+                <w:rFonts w:ascii="Times New Roman" w:hAnsi="Times New Roman"/>
+                <w:color w:val="000000"/>
+                <w:spacing w:val="-3"/>
+                <w:w w:val="105"/>
+                <w:sz w:val="24"/>
+              </w:rPr>
+              <w:t xml:space="preserve"> </w:t>
             </w:r>
             <w:r>
               <w:rPr>
@@ -6404,7 +6423,17 @@
                 <w:w w:val="105"/>
                 <w:sz w:val="24"/>
               </w:rPr>
-              <w:t xml:space="preserve">Maximum principal strain </w:t>
+              <w:t>Principal strains</w:t>
+            </w:r>
+            <w:r>
+              <w:rPr>
+                <w:rFonts w:ascii="Times New Roman" w:hAnsi="Times New Roman"/>
+                <w:color w:val="000000"/>
+                <w:spacing w:val="-2"/>
+                <w:w w:val="105"/>
+                <w:sz w:val="24"/>
+              </w:rPr>
+              <w:t xml:space="preserve"> </w:t>
             </w:r>
             <w:r>
               <w:rPr>
@@ -6551,7 +6580,16 @@
                 <w:w w:val="105"/>
                 <w:sz w:val="24"/>
               </w:rPr>
-              <w:t xml:space="preserve">Maximum shear strain </w:t>
+              <w:t>Representation of the 2D strain tensor as an ellipse</w:t>
+            </w:r>
+            <w:r>
+              <w:rPr>
+                <w:rFonts w:ascii="Times New Roman" w:hAnsi="Times New Roman"/>
+                <w:color w:val="000000"/>
+                <w:w w:val="105"/>
+                <w:sz w:val="24"/>
+              </w:rPr>
+              <w:t xml:space="preserve"> </w:t>
             </w:r>
             <w:r>
               <w:rPr>
@@ -6698,7 +6736,27 @@
                 <w:w w:val="105"/>
                 <w:sz w:val="24"/>
               </w:rPr>
-              <w:t xml:space="preserve">Total strain energy </w:t>
+              <w:t>Combination of normal strains and shear strain</w:t>
+            </w:r>
+            <w:r>
+              <w:rPr>
+                <w:rFonts w:ascii="Times New Roman" w:hAnsi="Times New Roman"/>
+                <w:color w:val="000000"/>
+                <w:spacing w:val="-4"/>
+                <w:w w:val="105"/>
+                <w:sz w:val="24"/>
+              </w:rPr>
+              <w:t xml:space="preserve"> </w:t>
+            </w:r>
+            <w:r>
+              <w:rPr>
+                <w:rFonts w:ascii="Times New Roman" w:hAnsi="Times New Roman"/>
+                <w:color w:val="000000"/>
+                <w:spacing w:val="-4"/>
+                <w:w w:val="105"/>
+                <w:sz w:val="24"/>
+              </w:rPr>
+              <w:t>into a single strain index</w:t>
             </w:r>
             <w:r>
               <w:rPr>
@@ -6842,10 +6900,20 @@
               <w:rPr>
                 <w:rFonts w:ascii="Times New Roman" w:hAnsi="Times New Roman"/>
                 <w:color w:val="000000"/>
-                <w:w w:val="105"/>
-                <w:sz w:val="24"/>
-              </w:rPr>
-              <w:t xml:space="preserve">Distortional energy </w:t>
+                <w:spacing w:val="-24"/>
+                <w:w w:val="105"/>
+                <w:sz w:val="24"/>
+              </w:rPr>
+              <w:t>Com</w:t>
+            </w:r>
+            <w:r>
+              <w:rPr>
+                <w:rFonts w:ascii="Times New Roman" w:hAnsi="Times New Roman"/>
+                <w:color w:val="000000"/>
+                <w:w w:val="105"/>
+                <w:sz w:val="24"/>
+              </w:rPr>
+              <w:t xml:space="preserve"> </w:t>
             </w:r>
             <w:r>
               <w:rPr>
@@ -7804,7 +7872,7 @@
                 <w:w w:val="105"/>
                 <w:sz w:val="24"/>
               </w:rPr>
-              <w:t>Phantom design</w:t>
+              <w:t>Attenuation characterization</w:t>
             </w:r>
             <w:r>
               <w:rPr>
@@ -7918,7 +7986,16 @@
                 <w:w w:val="105"/>
                 <w:sz w:val="24"/>
               </w:rPr>
-              <w:t>6.2</w:t>
+              <w:t>6.</w:t>
+            </w:r>
+            <w:r>
+              <w:rPr>
+                <w:rFonts w:ascii="Times New Roman" w:hAnsi="Times New Roman"/>
+                <w:color w:val="000000"/>
+                <w:w w:val="105"/>
+                <w:sz w:val="24"/>
+              </w:rPr>
+              <w:t>2</w:t>
             </w:r>
           </w:p>
         </w:tc>
@@ -7955,7 +8032,7 @@
                 <w:w w:val="105"/>
                 <w:sz w:val="24"/>
               </w:rPr>
-              <w:t>Attenuation characterization</w:t>
+              <w:t>Phase velocity characterization</w:t>
             </w:r>
             <w:r>
               <w:rPr>
@@ -8115,7 +8192,7 @@
                 <w:w w:val="105"/>
                 <w:sz w:val="24"/>
               </w:rPr>
-              <w:t>Phase velocity characterization</w:t>
+              <w:t>Absolute backscatter measurement</w:t>
             </w:r>
             <w:r>
               <w:rPr>
@@ -8275,7 +8352,7 @@
                 <w:w w:val="105"/>
                 <w:sz w:val="24"/>
               </w:rPr>
-              <w:t>Absolute backscatter measurement</w:t>
+              <w:t>References</w:t>
             </w:r>
             <w:r>
               <w:rPr>
@@ -8285,7 +8362,263 @@
                 <w:w w:val="105"/>
                 <w:sz w:val="24"/>
               </w:rPr>
-              <w:t xml:space="preserve"> </w:t>
+              <w:tab/>
+            </w:r>
+          </w:p>
+        </w:tc>
+        <w:tc>
+          <w:tcPr>
+            <w:tcW w:w="945" w:type="dxa"/>
+            <w:gridSpan w:val="4"/>
+            <w:tcBorders>
+              <w:top w:val="none" w:sz="0" w:space="0" w:color="000000"/>
+              <w:left w:val="none" w:sz="0" w:space="0" w:color="000000"/>
+              <w:bottom w:val="none" w:sz="0" w:space="0" w:color="000000"/>
+              <w:right w:val="none" w:sz="0" w:space="0" w:color="000000"/>
+            </w:tcBorders>
+            <w:vAlign w:val="center"/>
+          </w:tcPr>
+          <w:p>
+            <w:pPr>
+              <w:ind w:right="490"/>
+              <w:jc w:val="right"/>
+              <w:rPr>
+                <w:rFonts w:ascii="Times New Roman" w:hAnsi="Times New Roman"/>
+                <w:color w:val="000000"/>
+                <w:w w:val="105"/>
+                <w:sz w:val="24"/>
+              </w:rPr>
+            </w:pPr>
+            <w:r>
+              <w:rPr>
+                <w:rFonts w:ascii="Times New Roman" w:hAnsi="Times New Roman"/>
+                <w:color w:val="000000"/>
+                <w:w w:val="105"/>
+                <w:sz w:val="24"/>
+              </w:rPr>
+              <w:t>9</w:t>
+            </w:r>
+          </w:p>
+        </w:tc>
+      </w:tr>
+      <w:tr>
+        <w:trPr>
+          <w:trHeight w:hRule="exact" w:val="528"/>
+        </w:trPr>
+        <w:tc>
+          <w:tcPr>
+            <w:tcW w:w="475" w:type="dxa"/>
+            <w:tcBorders>
+              <w:top w:val="none" w:sz="0" w:space="0" w:color="000000"/>
+              <w:left w:val="none" w:sz="0" w:space="0" w:color="000000"/>
+              <w:bottom w:val="none" w:sz="0" w:space="0" w:color="000000"/>
+              <w:right w:val="none" w:sz="0" w:space="0" w:color="000000"/>
+            </w:tcBorders>
+            <w:vAlign w:val="center"/>
+          </w:tcPr>
+          <w:p>
+            <w:pPr>
+              <w:jc w:val="center"/>
+              <w:rPr>
+                <w:rFonts w:ascii="Times New Roman" w:hAnsi="Times New Roman"/>
+                <w:b/>
+                <w:color w:val="000000"/>
+                <w:w w:val="105"/>
+                <w:sz w:val="24"/>
+              </w:rPr>
+            </w:pPr>
+            <w:r>
+              <w:rPr>
+                <w:rFonts w:ascii="Times New Roman" w:hAnsi="Times New Roman"/>
+                <w:b/>
+                <w:color w:val="000000"/>
+                <w:w w:val="105"/>
+                <w:sz w:val="24"/>
+              </w:rPr>
+              <w:t>7</w:t>
+            </w:r>
+          </w:p>
+        </w:tc>
+        <w:tc>
+          <w:tcPr>
+            <w:tcW w:w="8660" w:type="dxa"/>
+            <w:gridSpan w:val="3"/>
+            <w:tcBorders>
+              <w:top w:val="none" w:sz="0" w:space="0" w:color="000000"/>
+              <w:left w:val="none" w:sz="0" w:space="0" w:color="000000"/>
+              <w:bottom w:val="none" w:sz="0" w:space="0" w:color="000000"/>
+              <w:right w:val="none" w:sz="0" w:space="0" w:color="000000"/>
+            </w:tcBorders>
+            <w:vAlign w:val="center"/>
+          </w:tcPr>
+          <w:p>
+            <w:pPr>
+              <w:tabs>
+                <w:tab w:val="right" w:leader="dot" w:pos="8650"/>
+              </w:tabs>
+              <w:ind w:left="125"/>
+              <w:jc w:val="right"/>
+              <w:rPr>
+                <w:rFonts w:ascii="Times New Roman" w:hAnsi="Times New Roman"/>
+                <w:b/>
+                <w:color w:val="000000"/>
+                <w:spacing w:val="-3"/>
+                <w:w w:val="105"/>
+                <w:sz w:val="24"/>
+              </w:rPr>
+            </w:pPr>
+            <w:r>
+              <w:rPr>
+                <w:rFonts w:ascii="Times New Roman" w:hAnsi="Times New Roman"/>
+                <w:b/>
+                <w:color w:val="000000"/>
+                <w:spacing w:val="-3"/>
+                <w:w w:val="105"/>
+                <w:sz w:val="24"/>
+              </w:rPr>
+              <w:t xml:space="preserve">High-frequency Plaque Characterization </w:t>
+            </w:r>
+            <w:r>
+              <w:rPr>
+                <w:rFonts w:ascii="Times New Roman" w:hAnsi="Times New Roman"/>
+                <w:b/>
+                <w:color w:val="000000"/>
+                <w:spacing w:val="-3"/>
+                <w:w w:val="105"/>
+                <w:sz w:val="24"/>
+              </w:rPr>
+              <w:tab/>
+            </w:r>
+          </w:p>
+        </w:tc>
+        <w:tc>
+          <w:tcPr>
+            <w:tcW w:w="945" w:type="dxa"/>
+            <w:gridSpan w:val="4"/>
+            <w:tcBorders>
+              <w:top w:val="none" w:sz="0" w:space="0" w:color="000000"/>
+              <w:left w:val="none" w:sz="0" w:space="0" w:color="000000"/>
+              <w:bottom w:val="none" w:sz="0" w:space="0" w:color="000000"/>
+              <w:right w:val="none" w:sz="0" w:space="0" w:color="000000"/>
+            </w:tcBorders>
+            <w:vAlign w:val="center"/>
+          </w:tcPr>
+          <w:p>
+            <w:pPr>
+              <w:ind w:right="490"/>
+              <w:jc w:val="right"/>
+              <w:rPr>
+                <w:rFonts w:ascii="Times New Roman" w:hAnsi="Times New Roman"/>
+                <w:color w:val="000000"/>
+                <w:w w:val="105"/>
+                <w:sz w:val="24"/>
+              </w:rPr>
+            </w:pPr>
+            <w:r>
+              <w:rPr>
+                <w:rFonts w:ascii="Times New Roman" w:hAnsi="Times New Roman"/>
+                <w:color w:val="000000"/>
+                <w:w w:val="105"/>
+                <w:sz w:val="24"/>
+              </w:rPr>
+              <w:t>9</w:t>
+            </w:r>
+          </w:p>
+        </w:tc>
+      </w:tr>
+      <w:tr>
+        <w:trPr>
+          <w:trHeight w:hRule="exact" w:val="408"/>
+        </w:trPr>
+        <w:tc>
+          <w:tcPr>
+            <w:tcW w:w="475" w:type="dxa"/>
+            <w:tcBorders>
+              <w:top w:val="none" w:sz="0" w:space="0" w:color="000000"/>
+              <w:left w:val="none" w:sz="0" w:space="0" w:color="000000"/>
+              <w:bottom w:val="none" w:sz="0" w:space="0" w:color="000000"/>
+              <w:right w:val="none" w:sz="0" w:space="0" w:color="000000"/>
+            </w:tcBorders>
+          </w:tcPr>
+          <w:p>
+            <w:pPr>
+              <w:rPr>
+                <w:rFonts w:ascii="Times New Roman" w:hAnsi="Times New Roman"/>
+                <w:color w:val="000000"/>
+                <w:sz w:val="24"/>
+              </w:rPr>
+            </w:pPr>
+          </w:p>
+        </w:tc>
+        <w:tc>
+          <w:tcPr>
+            <w:tcW w:w="543" w:type="dxa"/>
+            <w:gridSpan w:val="2"/>
+            <w:tcBorders>
+              <w:top w:val="none" w:sz="0" w:space="0" w:color="000000"/>
+              <w:left w:val="none" w:sz="0" w:space="0" w:color="000000"/>
+              <w:bottom w:val="none" w:sz="0" w:space="0" w:color="000000"/>
+              <w:right w:val="none" w:sz="0" w:space="0" w:color="000000"/>
+            </w:tcBorders>
+            <w:vAlign w:val="center"/>
+          </w:tcPr>
+          <w:p>
+            <w:pPr>
+              <w:tabs>
+                <w:tab w:val="decimal" w:pos="268"/>
+              </w:tabs>
+              <w:rPr>
+                <w:rFonts w:ascii="Times New Roman" w:hAnsi="Times New Roman"/>
+                <w:color w:val="000000"/>
+                <w:w w:val="105"/>
+                <w:sz w:val="24"/>
+              </w:rPr>
+            </w:pPr>
+            <w:r>
+              <w:rPr>
+                <w:rFonts w:ascii="Times New Roman" w:hAnsi="Times New Roman"/>
+                <w:color w:val="000000"/>
+                <w:w w:val="105"/>
+                <w:sz w:val="24"/>
+              </w:rPr>
+              <w:t>7.1</w:t>
+            </w:r>
+          </w:p>
+        </w:tc>
+        <w:tc>
+          <w:tcPr>
+            <w:tcW w:w="8117" w:type="dxa"/>
+            <w:tcBorders>
+              <w:top w:val="none" w:sz="0" w:space="0" w:color="000000"/>
+              <w:left w:val="none" w:sz="0" w:space="0" w:color="000000"/>
+              <w:bottom w:val="none" w:sz="0" w:space="0" w:color="000000"/>
+              <w:right w:val="none" w:sz="0" w:space="0" w:color="000000"/>
+            </w:tcBorders>
+            <w:vAlign w:val="center"/>
+          </w:tcPr>
+          <w:p>
+            <w:pPr>
+              <w:tabs>
+                <w:tab w:val="right" w:leader="dot" w:pos="8112"/>
+              </w:tabs>
+              <w:jc w:val="center"/>
+              <w:rPr>
+                <w:rFonts w:ascii="Times New Roman" w:hAnsi="Times New Roman"/>
+                <w:color w:val="000000"/>
+                <w:spacing w:val="-4"/>
+                <w:w w:val="105"/>
+                <w:sz w:val="24"/>
+              </w:rPr>
+            </w:pPr>
+            <w:r>
+              <w:rPr>
+                <w:rFonts w:ascii="Times New Roman" w:hAnsi="Times New Roman"/>
+                <w:color w:val="000000"/>
+                <w:spacing w:val="-4"/>
+                <w:w w:val="105"/>
+                <w:sz w:val="24"/>
+              </w:rPr>
+              <w:t xml:space="preserve">Integrated Backscatter Calculation </w:t>
             </w:r>
             <w:r>
               <w:rPr>
@@ -8389,7 +8722,7 @@
                 <w:w w:val="105"/>
                 <w:sz w:val="24"/>
               </w:rPr>
-              <w:t>6.5</w:t>
+              <w:t>7.2</w:t>
             </w:r>
           </w:p>
         </w:tc>
@@ -8413,26 +8746,167 @@
               <w:rPr>
                 <w:rFonts w:ascii="Times New Roman" w:hAnsi="Times New Roman"/>
                 <w:color w:val="000000"/>
-                <w:spacing w:val="-4"/>
-                <w:w w:val="105"/>
-                <w:sz w:val="24"/>
-              </w:rPr>
-            </w:pPr>
-            <w:r>
-              <w:rPr>
-                <w:rFonts w:ascii="Times New Roman" w:hAnsi="Times New Roman"/>
-                <w:color w:val="000000"/>
-                <w:spacing w:val="-4"/>
-                <w:w w:val="105"/>
-                <w:sz w:val="24"/>
-              </w:rPr>
-              <w:t>References</w:t>
-            </w:r>
-            <w:r>
-              <w:rPr>
-                <w:rFonts w:ascii="Times New Roman" w:hAnsi="Times New Roman"/>
-                <w:color w:val="000000"/>
-                <w:spacing w:val="-4"/>
+                <w:spacing w:val="-2"/>
+                <w:w w:val="105"/>
+                <w:sz w:val="24"/>
+              </w:rPr>
+            </w:pPr>
+            <w:r>
+              <w:rPr>
+                <w:rFonts w:ascii="Times New Roman" w:hAnsi="Times New Roman"/>
+                <w:color w:val="000000"/>
+                <w:spacing w:val="-2"/>
+                <w:w w:val="105"/>
+                <w:sz w:val="24"/>
+              </w:rPr>
+              <w:t>Comparison with B-Mode</w:t>
+            </w:r>
+            <w:r>
+              <w:rPr>
+                <w:rFonts w:ascii="Times New Roman" w:hAnsi="Times New Roman"/>
+                <w:color w:val="000000"/>
+                <w:spacing w:val="-2"/>
+                <w:w w:val="105"/>
+                <w:sz w:val="24"/>
+              </w:rPr>
+              <w:tab/>
+            </w:r>
+          </w:p>
+        </w:tc>
+        <w:tc>
+          <w:tcPr>
+            <w:tcW w:w="945" w:type="dxa"/>
+            <w:gridSpan w:val="4"/>
+            <w:tcBorders>
+              <w:top w:val="none" w:sz="0" w:space="0" w:color="000000"/>
+              <w:left w:val="none" w:sz="0" w:space="0" w:color="000000"/>
+              <w:bottom w:val="none" w:sz="0" w:space="0" w:color="000000"/>
+              <w:right w:val="none" w:sz="0" w:space="0" w:color="000000"/>
+            </w:tcBorders>
+            <w:vAlign w:val="center"/>
+          </w:tcPr>
+          <w:p>
+            <w:pPr>
+              <w:ind w:right="490"/>
+              <w:jc w:val="right"/>
+              <w:rPr>
+                <w:rFonts w:ascii="Times New Roman" w:hAnsi="Times New Roman"/>
+                <w:color w:val="000000"/>
+                <w:w w:val="105"/>
+                <w:sz w:val="24"/>
+              </w:rPr>
+            </w:pPr>
+            <w:r>
+              <w:rPr>
+                <w:rFonts w:ascii="Times New Roman" w:hAnsi="Times New Roman"/>
+                <w:color w:val="000000"/>
+                <w:w w:val="105"/>
+                <w:sz w:val="24"/>
+              </w:rPr>
+              <w:t>9</w:t>
+            </w:r>
+          </w:p>
+        </w:tc>
+      </w:tr>
+      <w:tr>
+        <w:trPr>
+          <w:trHeight w:hRule="exact" w:val="288"/>
+        </w:trPr>
+        <w:tc>
+          <w:tcPr>
+            <w:tcW w:w="475" w:type="dxa"/>
+            <w:tcBorders>
+              <w:top w:val="none" w:sz="0" w:space="0" w:color="000000"/>
+              <w:left w:val="none" w:sz="0" w:space="0" w:color="000000"/>
+              <w:bottom w:val="none" w:sz="0" w:space="0" w:color="000000"/>
+              <w:right w:val="none" w:sz="0" w:space="0" w:color="000000"/>
+            </w:tcBorders>
+          </w:tcPr>
+          <w:p>
+            <w:pPr>
+              <w:rPr>
+                <w:rFonts w:ascii="Times New Roman" w:hAnsi="Times New Roman"/>
+                <w:color w:val="000000"/>
+                <w:sz w:val="24"/>
+              </w:rPr>
+            </w:pPr>
+          </w:p>
+        </w:tc>
+        <w:tc>
+          <w:tcPr>
+            <w:tcW w:w="543" w:type="dxa"/>
+            <w:gridSpan w:val="2"/>
+            <w:tcBorders>
+              <w:top w:val="none" w:sz="0" w:space="0" w:color="000000"/>
+              <w:left w:val="none" w:sz="0" w:space="0" w:color="000000"/>
+              <w:bottom w:val="none" w:sz="0" w:space="0" w:color="000000"/>
+              <w:right w:val="none" w:sz="0" w:space="0" w:color="000000"/>
+            </w:tcBorders>
+            <w:vAlign w:val="center"/>
+          </w:tcPr>
+          <w:p>
+            <w:pPr>
+              <w:tabs>
+                <w:tab w:val="decimal" w:pos="268"/>
+              </w:tabs>
+              <w:rPr>
+                <w:rFonts w:ascii="Times New Roman" w:hAnsi="Times New Roman"/>
+                <w:color w:val="000000"/>
+                <w:w w:val="105"/>
+                <w:sz w:val="24"/>
+              </w:rPr>
+            </w:pPr>
+            <w:r>
+              <w:rPr>
+                <w:rFonts w:ascii="Times New Roman" w:hAnsi="Times New Roman"/>
+                <w:color w:val="000000"/>
+                <w:w w:val="105"/>
+                <w:sz w:val="24"/>
+              </w:rPr>
+              <w:t>7.3</w:t>
+            </w:r>
+          </w:p>
+        </w:tc>
+        <w:tc>
+          <w:tcPr>
+            <w:tcW w:w="8117" w:type="dxa"/>
+            <w:tcBorders>
+              <w:top w:val="none" w:sz="0" w:space="0" w:color="000000"/>
+              <w:left w:val="none" w:sz="0" w:space="0" w:color="000000"/>
+              <w:bottom w:val="none" w:sz="0" w:space="0" w:color="000000"/>
+              <w:right w:val="none" w:sz="0" w:space="0" w:color="000000"/>
+            </w:tcBorders>
+            <w:vAlign w:val="center"/>
+          </w:tcPr>
+          <w:p>
+            <w:pPr>
+              <w:tabs>
+                <w:tab w:val="right" w:leader="dot" w:pos="8112"/>
+              </w:tabs>
+              <w:jc w:val="center"/>
+              <w:rPr>
+                <w:rFonts w:ascii="Times New Roman" w:hAnsi="Times New Roman"/>
+                <w:color w:val="000000"/>
+                <w:spacing w:val="-2"/>
+                <w:w w:val="105"/>
+                <w:sz w:val="24"/>
+              </w:rPr>
+            </w:pPr>
+            <w:r>
+              <w:rPr>
+                <w:rFonts w:ascii="Times New Roman" w:hAnsi="Times New Roman"/>
+                <w:color w:val="000000"/>
+                <w:spacing w:val="-2"/>
+                <w:w w:val="105"/>
+                <w:sz w:val="24"/>
+              </w:rPr>
+              <w:t>Comparison with Pathology</w:t>
+            </w:r>
+            <w:r>
+              <w:rPr>
+                <w:rFonts w:ascii="Times New Roman" w:hAnsi="Times New Roman"/>
+                <w:color w:val="000000"/>
+                <w:spacing w:val="-2"/>
                 <w:w w:val="105"/>
                 <w:sz w:val="24"/>
               </w:rPr>
@@ -8509,7 +8983,7 @@
                 <w:w w:val="105"/>
                 <w:sz w:val="24"/>
               </w:rPr>
-              <w:t>7</w:t>
+              <w:t>8</w:t>
             </w:r>
           </w:p>
         </w:tc>
@@ -8531,12 +9005,11 @@
                 <w:tab w:val="right" w:leader="dot" w:pos="8650"/>
               </w:tabs>
               <w:ind w:left="125"/>
-              <w:jc w:val="right"/>
               <w:rPr>
                 <w:rFonts w:ascii="Times New Roman" w:hAnsi="Times New Roman"/>
                 <w:b/>
                 <w:color w:val="000000"/>
-                <w:spacing w:val="-3"/>
+                <w:spacing w:val="-4"/>
                 <w:w w:val="105"/>
                 <w:sz w:val="24"/>
               </w:rPr>
@@ -8546,18 +9019,18 @@
                 <w:rFonts w:ascii="Times New Roman" w:hAnsi="Times New Roman"/>
                 <w:b/>
                 <w:color w:val="000000"/>
-                <w:spacing w:val="-3"/>
-                <w:w w:val="105"/>
-                <w:sz w:val="24"/>
-              </w:rPr>
-              <w:t xml:space="preserve">High-frequency Plaque Characterization </w:t>
+                <w:spacing w:val="-4"/>
+                <w:w w:val="105"/>
+                <w:sz w:val="24"/>
+              </w:rPr>
+              <w:t xml:space="preserve">Transcranial Doppler Detection of Microemboli </w:t>
             </w:r>
             <w:r>
               <w:rPr>
                 <w:rFonts w:ascii="Times New Roman" w:hAnsi="Times New Roman"/>
                 <w:b/>
                 <w:color w:val="000000"/>
-                <w:spacing w:val="-3"/>
+                <w:spacing w:val="-4"/>
                 <w:w w:val="105"/>
                 <w:sz w:val="24"/>
               </w:rPr>
@@ -8595,14 +9068,14 @@
                 <w:w w:val="105"/>
                 <w:sz w:val="24"/>
               </w:rPr>
-              <w:t>9</w:t>
+              <w:t>10</w:t>
             </w:r>
           </w:p>
         </w:tc>
       </w:tr>
       <w:tr>
         <w:trPr>
-          <w:trHeight w:hRule="exact" w:val="408"/>
+          <w:trHeight w:hRule="exact" w:val="413"/>
         </w:trPr>
         <w:tc>
           <w:tcPr>
@@ -8679,26 +9152,26 @@
               <w:rPr>
                 <w:rFonts w:ascii="Times New Roman" w:hAnsi="Times New Roman"/>
                 <w:color w:val="000000"/>
-                <w:spacing w:val="-4"/>
-                <w:w w:val="105"/>
-                <w:sz w:val="24"/>
-              </w:rPr>
-            </w:pPr>
-            <w:r>
-              <w:rPr>
-                <w:rFonts w:ascii="Times New Roman" w:hAnsi="Times New Roman"/>
-                <w:color w:val="000000"/>
-                <w:spacing w:val="-4"/>
-                <w:w w:val="105"/>
-                <w:sz w:val="24"/>
-              </w:rPr>
-              <w:t xml:space="preserve">Integrated Backscatter Calculation </w:t>
-            </w:r>
-            <w:r>
-              <w:rPr>
-                <w:rFonts w:ascii="Times New Roman" w:hAnsi="Times New Roman"/>
-                <w:color w:val="000000"/>
-                <w:spacing w:val="-4"/>
+                <w:spacing w:val="-3"/>
+                <w:w w:val="105"/>
+                <w:sz w:val="24"/>
+              </w:rPr>
+            </w:pPr>
+            <w:r>
+              <w:rPr>
+                <w:rFonts w:ascii="Times New Roman" w:hAnsi="Times New Roman"/>
+                <w:color w:val="000000"/>
+                <w:spacing w:val="-3"/>
+                <w:w w:val="105"/>
+                <w:sz w:val="24"/>
+              </w:rPr>
+              <w:t xml:space="preserve">Methods to increase robustness of unstable data </w:t>
+            </w:r>
+            <w:r>
+              <w:rPr>
+                <w:rFonts w:ascii="Times New Roman" w:hAnsi="Times New Roman"/>
+                <w:color w:val="000000"/>
+                <w:spacing w:val="-3"/>
                 <w:w w:val="105"/>
                 <w:sz w:val="24"/>
               </w:rPr>
@@ -8736,14 +9209,14 @@
                 <w:w w:val="105"/>
                 <w:sz w:val="24"/>
               </w:rPr>
-              <w:t>9</w:t>
+              <w:t>10</w:t>
             </w:r>
           </w:p>
         </w:tc>
       </w:tr>
       <w:tr>
         <w:trPr>
-          <w:trHeight w:hRule="exact" w:val="288"/>
+          <w:trHeight w:hRule="exact" w:val="344"/>
         </w:trPr>
         <w:tc>
           <w:tcPr>
@@ -8775,71 +9248,78 @@
               <w:bottom w:val="none" w:sz="0" w:space="0" w:color="000000"/>
               <w:right w:val="none" w:sz="0" w:space="0" w:color="000000"/>
             </w:tcBorders>
+          </w:tcPr>
+          <w:p>
+            <w:pPr>
+              <w:rPr>
+                <w:rFonts w:ascii="Times New Roman" w:hAnsi="Times New Roman"/>
+                <w:color w:val="000000"/>
+                <w:sz w:val="24"/>
+              </w:rPr>
+            </w:pPr>
+          </w:p>
+        </w:tc>
+        <w:tc>
+          <w:tcPr>
+            <w:tcW w:w="8117" w:type="dxa"/>
+            <w:tcBorders>
+              <w:top w:val="none" w:sz="0" w:space="0" w:color="000000"/>
+              <w:left w:val="none" w:sz="0" w:space="0" w:color="000000"/>
+              <w:bottom w:val="none" w:sz="0" w:space="0" w:color="000000"/>
+              <w:right w:val="none" w:sz="0" w:space="0" w:color="000000"/>
+            </w:tcBorders>
             <w:vAlign w:val="center"/>
           </w:tcPr>
           <w:p>
             <w:pPr>
               <w:tabs>
-                <w:tab w:val="decimal" w:pos="268"/>
-              </w:tabs>
-              <w:rPr>
-                <w:rFonts w:ascii="Times New Roman" w:hAnsi="Times New Roman"/>
-                <w:color w:val="000000"/>
-                <w:w w:val="105"/>
-                <w:sz w:val="24"/>
-              </w:rPr>
-            </w:pPr>
-            <w:r>
-              <w:rPr>
-                <w:rFonts w:ascii="Times New Roman" w:hAnsi="Times New Roman"/>
-                <w:color w:val="000000"/>
-                <w:w w:val="105"/>
-                <w:sz w:val="24"/>
-              </w:rPr>
-              <w:t>7.2</w:t>
-            </w:r>
-          </w:p>
-        </w:tc>
-        <w:tc>
-          <w:tcPr>
-            <w:tcW w:w="8117" w:type="dxa"/>
-            <w:tcBorders>
-              <w:top w:val="none" w:sz="0" w:space="0" w:color="000000"/>
-              <w:left w:val="none" w:sz="0" w:space="0" w:color="000000"/>
-              <w:bottom w:val="none" w:sz="0" w:space="0" w:color="000000"/>
-              <w:right w:val="none" w:sz="0" w:space="0" w:color="000000"/>
-            </w:tcBorders>
-            <w:vAlign w:val="center"/>
-          </w:tcPr>
-          <w:p>
-            <w:pPr>
-              <w:tabs>
+                <w:tab w:val="left" w:pos="900"/>
                 <w:tab w:val="right" w:leader="dot" w:pos="8112"/>
               </w:tabs>
               <w:jc w:val="center"/>
               <w:rPr>
                 <w:rFonts w:ascii="Times New Roman" w:hAnsi="Times New Roman"/>
                 <w:color w:val="000000"/>
-                <w:spacing w:val="-2"/>
-                <w:w w:val="105"/>
-                <w:sz w:val="24"/>
-              </w:rPr>
-            </w:pPr>
-            <w:r>
-              <w:rPr>
-                <w:rFonts w:ascii="Times New Roman" w:hAnsi="Times New Roman"/>
-                <w:color w:val="000000"/>
-                <w:spacing w:val="-2"/>
-                <w:w w:val="105"/>
-                <w:sz w:val="24"/>
-              </w:rPr>
-              <w:t>Comparison with B-Mode</w:t>
-            </w:r>
-            <w:r>
-              <w:rPr>
-                <w:rFonts w:ascii="Times New Roman" w:hAnsi="Times New Roman"/>
-                <w:color w:val="000000"/>
-                <w:spacing w:val="-2"/>
+                <w:spacing w:val="-24"/>
+                <w:w w:val="105"/>
+                <w:sz w:val="24"/>
+              </w:rPr>
+            </w:pPr>
+            <w:r>
+              <w:rPr>
+                <w:rFonts w:ascii="Times New Roman" w:hAnsi="Times New Roman"/>
+                <w:color w:val="000000"/>
+                <w:spacing w:val="-24"/>
+                <w:w w:val="105"/>
+                <w:sz w:val="24"/>
+              </w:rPr>
+              <w:t>7.1.1</w:t>
+            </w:r>
+            <w:r>
+              <w:rPr>
+                <w:rFonts w:ascii="Times New Roman" w:hAnsi="Times New Roman"/>
+                <w:color w:val="000000"/>
+                <w:spacing w:val="-24"/>
+                <w:w w:val="105"/>
+                <w:sz w:val="24"/>
+              </w:rPr>
+              <w:tab/>
+            </w:r>
+            <w:r>
+              <w:rPr>
+                <w:rFonts w:ascii="Times New Roman" w:hAnsi="Times New Roman"/>
+                <w:color w:val="000000"/>
+                <w:spacing w:val="-4"/>
+                <w:w w:val="105"/>
+                <w:sz w:val="24"/>
+              </w:rPr>
+              <w:t xml:space="preserve">Examination room protocol </w:t>
+            </w:r>
+            <w:r>
+              <w:rPr>
+                <w:rFonts w:ascii="Times New Roman" w:hAnsi="Times New Roman"/>
+                <w:color w:val="000000"/>
+                <w:spacing w:val="-4"/>
                 <w:w w:val="105"/>
                 <w:sz w:val="24"/>
               </w:rPr>
@@ -8877,148 +9357,7 @@
                 <w:w w:val="105"/>
                 <w:sz w:val="24"/>
               </w:rPr>
-              <w:t>9</w:t>
-            </w:r>
-          </w:p>
-        </w:tc>
-      </w:tr>
-      <w:tr>
-        <w:trPr>
-          <w:trHeight w:hRule="exact" w:val="288"/>
-        </w:trPr>
-        <w:tc>
-          <w:tcPr>
-            <w:tcW w:w="475" w:type="dxa"/>
-            <w:tcBorders>
-              <w:top w:val="none" w:sz="0" w:space="0" w:color="000000"/>
-              <w:left w:val="none" w:sz="0" w:space="0" w:color="000000"/>
-              <w:bottom w:val="none" w:sz="0" w:space="0" w:color="000000"/>
-              <w:right w:val="none" w:sz="0" w:space="0" w:color="000000"/>
-            </w:tcBorders>
-          </w:tcPr>
-          <w:p>
-            <w:pPr>
-              <w:rPr>
-                <w:rFonts w:ascii="Times New Roman" w:hAnsi="Times New Roman"/>
-                <w:color w:val="000000"/>
-                <w:sz w:val="24"/>
-              </w:rPr>
-            </w:pPr>
-          </w:p>
-        </w:tc>
-        <w:tc>
-          <w:tcPr>
-            <w:tcW w:w="543" w:type="dxa"/>
-            <w:gridSpan w:val="2"/>
-            <w:tcBorders>
-              <w:top w:val="none" w:sz="0" w:space="0" w:color="000000"/>
-              <w:left w:val="none" w:sz="0" w:space="0" w:color="000000"/>
-              <w:bottom w:val="none" w:sz="0" w:space="0" w:color="000000"/>
-              <w:right w:val="none" w:sz="0" w:space="0" w:color="000000"/>
-            </w:tcBorders>
-            <w:vAlign w:val="center"/>
-          </w:tcPr>
-          <w:p>
-            <w:pPr>
-              <w:tabs>
-                <w:tab w:val="decimal" w:pos="268"/>
-              </w:tabs>
-              <w:rPr>
-                <w:rFonts w:ascii="Times New Roman" w:hAnsi="Times New Roman"/>
-                <w:color w:val="000000"/>
-                <w:w w:val="105"/>
-                <w:sz w:val="24"/>
-              </w:rPr>
-            </w:pPr>
-            <w:r>
-              <w:rPr>
-                <w:rFonts w:ascii="Times New Roman" w:hAnsi="Times New Roman"/>
-                <w:color w:val="000000"/>
-                <w:w w:val="105"/>
-                <w:sz w:val="24"/>
-              </w:rPr>
-              <w:t>7.3</w:t>
-            </w:r>
-          </w:p>
-        </w:tc>
-        <w:tc>
-          <w:tcPr>
-            <w:tcW w:w="8117" w:type="dxa"/>
-            <w:tcBorders>
-              <w:top w:val="none" w:sz="0" w:space="0" w:color="000000"/>
-              <w:left w:val="none" w:sz="0" w:space="0" w:color="000000"/>
-              <w:bottom w:val="none" w:sz="0" w:space="0" w:color="000000"/>
-              <w:right w:val="none" w:sz="0" w:space="0" w:color="000000"/>
-            </w:tcBorders>
-            <w:vAlign w:val="center"/>
-          </w:tcPr>
-          <w:p>
-            <w:pPr>
-              <w:tabs>
-                <w:tab w:val="right" w:leader="dot" w:pos="8112"/>
-              </w:tabs>
-              <w:jc w:val="center"/>
-              <w:rPr>
-                <w:rFonts w:ascii="Times New Roman" w:hAnsi="Times New Roman"/>
-                <w:color w:val="000000"/>
-                <w:spacing w:val="-2"/>
-                <w:w w:val="105"/>
-                <w:sz w:val="24"/>
-              </w:rPr>
-            </w:pPr>
-            <w:r>
-              <w:rPr>
-                <w:rFonts w:ascii="Times New Roman" w:hAnsi="Times New Roman"/>
-                <w:color w:val="000000"/>
-                <w:spacing w:val="-2"/>
-                <w:w w:val="105"/>
-                <w:sz w:val="24"/>
-              </w:rPr>
-              <w:t>Comparison with Pathology</w:t>
-            </w:r>
-            <w:r>
-              <w:rPr>
-                <w:rFonts w:ascii="Times New Roman" w:hAnsi="Times New Roman"/>
-                <w:color w:val="000000"/>
-                <w:spacing w:val="-2"/>
-                <w:w w:val="105"/>
-                <w:sz w:val="24"/>
-              </w:rPr>
-              <w:tab/>
-            </w:r>
-          </w:p>
-        </w:tc>
-        <w:tc>
-          <w:tcPr>
-            <w:tcW w:w="945" w:type="dxa"/>
-            <w:gridSpan w:val="4"/>
-            <w:tcBorders>
-              <w:top w:val="none" w:sz="0" w:space="0" w:color="000000"/>
-              <w:left w:val="none" w:sz="0" w:space="0" w:color="000000"/>
-              <w:bottom w:val="none" w:sz="0" w:space="0" w:color="000000"/>
-              <w:right w:val="none" w:sz="0" w:space="0" w:color="000000"/>
-            </w:tcBorders>
-            <w:vAlign w:val="center"/>
-          </w:tcPr>
-          <w:p>
-            <w:pPr>
-              <w:ind w:right="490"/>
-              <w:jc w:val="right"/>
-              <w:rPr>
-                <w:rFonts w:ascii="Times New Roman" w:hAnsi="Times New Roman"/>
-                <w:color w:val="000000"/>
-                <w:w w:val="105"/>
-                <w:sz w:val="24"/>
-              </w:rPr>
-            </w:pPr>
-            <w:r>
-              <w:rPr>
-                <w:rFonts w:ascii="Times New Roman" w:hAnsi="Times New Roman"/>
-                <w:color w:val="000000"/>
-                <w:w w:val="105"/>
-                <w:sz w:val="24"/>
-              </w:rPr>
-              <w:t>9</w:t>
+              <w:t>10</w:t>
             </w:r>
           </w:p>
         </w:tc>
@@ -9057,419 +9396,7 @@
                 <w:w w:val="105"/>
                 <w:sz w:val="24"/>
               </w:rPr>
-              <w:t>8</w:t>
-            </w:r>
-          </w:p>
-        </w:tc>
-        <w:tc>
-          <w:tcPr>
-            <w:tcW w:w="8660" w:type="dxa"/>
-            <w:gridSpan w:val="3"/>
-            <w:tcBorders>
-              <w:top w:val="none" w:sz="0" w:space="0" w:color="000000"/>
-              <w:left w:val="none" w:sz="0" w:space="0" w:color="000000"/>
-              <w:bottom w:val="none" w:sz="0" w:space="0" w:color="000000"/>
-              <w:right w:val="none" w:sz="0" w:space="0" w:color="000000"/>
-            </w:tcBorders>
-            <w:vAlign w:val="center"/>
-          </w:tcPr>
-          <w:p>
-            <w:pPr>
-              <w:tabs>
-                <w:tab w:val="right" w:leader="dot" w:pos="8650"/>
-              </w:tabs>
-              <w:ind w:left="125"/>
-              <w:rPr>
-                <w:rFonts w:ascii="Times New Roman" w:hAnsi="Times New Roman"/>
-                <w:b/>
-                <w:color w:val="000000"/>
-                <w:spacing w:val="-4"/>
-                <w:w w:val="105"/>
-                <w:sz w:val="24"/>
-              </w:rPr>
-            </w:pPr>
-            <w:r>
-              <w:rPr>
-                <w:rFonts w:ascii="Times New Roman" w:hAnsi="Times New Roman"/>
-                <w:b/>
-                <w:color w:val="000000"/>
-                <w:spacing w:val="-4"/>
-                <w:w w:val="105"/>
-                <w:sz w:val="24"/>
-              </w:rPr>
-              <w:t xml:space="preserve">Transcranial Doppler Detection of Microemboli </w:t>
-            </w:r>
-            <w:r>
-              <w:rPr>
-                <w:rFonts w:ascii="Times New Roman" w:hAnsi="Times New Roman"/>
-                <w:b/>
-                <w:color w:val="000000"/>
-                <w:spacing w:val="-4"/>
-                <w:w w:val="105"/>
-                <w:sz w:val="24"/>
-              </w:rPr>
-              <w:tab/>
-            </w:r>
-          </w:p>
-        </w:tc>
-        <w:tc>
-          <w:tcPr>
-            <w:tcW w:w="945" w:type="dxa"/>
-            <w:gridSpan w:val="4"/>
-            <w:tcBorders>
-              <w:top w:val="none" w:sz="0" w:space="0" w:color="000000"/>
-              <w:left w:val="none" w:sz="0" w:space="0" w:color="000000"/>
-              <w:bottom w:val="none" w:sz="0" w:space="0" w:color="000000"/>
-              <w:right w:val="none" w:sz="0" w:space="0" w:color="000000"/>
-            </w:tcBorders>
-            <w:vAlign w:val="center"/>
-          </w:tcPr>
-          <w:p>
-            <w:pPr>
-              <w:ind w:right="490"/>
-              <w:jc w:val="right"/>
-              <w:rPr>
-                <w:rFonts w:ascii="Times New Roman" w:hAnsi="Times New Roman"/>
-                <w:color w:val="000000"/>
-                <w:w w:val="105"/>
-                <w:sz w:val="24"/>
-              </w:rPr>
-            </w:pPr>
-            <w:r>
-              <w:rPr>
-                <w:rFonts w:ascii="Times New Roman" w:hAnsi="Times New Roman"/>
-                <w:color w:val="000000"/>
-                <w:w w:val="105"/>
-                <w:sz w:val="24"/>
-              </w:rPr>
-              <w:t>10</w:t>
-            </w:r>
-          </w:p>
-        </w:tc>
-      </w:tr>
-      <w:tr>
-        <w:trPr>
-          <w:trHeight w:hRule="exact" w:val="413"/>
-        </w:trPr>
-        <w:tc>
-          <w:tcPr>
-            <w:tcW w:w="475" w:type="dxa"/>
-            <w:tcBorders>
-              <w:top w:val="none" w:sz="0" w:space="0" w:color="000000"/>
-              <w:left w:val="none" w:sz="0" w:space="0" w:color="000000"/>
-              <w:bottom w:val="none" w:sz="0" w:space="0" w:color="000000"/>
-              <w:right w:val="none" w:sz="0" w:space="0" w:color="000000"/>
-            </w:tcBorders>
-          </w:tcPr>
-          <w:p>
-            <w:pPr>
-              <w:rPr>
-                <w:rFonts w:ascii="Times New Roman" w:hAnsi="Times New Roman"/>
-                <w:color w:val="000000"/>
-                <w:sz w:val="24"/>
-              </w:rPr>
-            </w:pPr>
-          </w:p>
-        </w:tc>
-        <w:tc>
-          <w:tcPr>
-            <w:tcW w:w="543" w:type="dxa"/>
-            <w:gridSpan w:val="2"/>
-            <w:tcBorders>
-              <w:top w:val="none" w:sz="0" w:space="0" w:color="000000"/>
-              <w:left w:val="none" w:sz="0" w:space="0" w:color="000000"/>
-              <w:bottom w:val="none" w:sz="0" w:space="0" w:color="000000"/>
-              <w:right w:val="none" w:sz="0" w:space="0" w:color="000000"/>
-            </w:tcBorders>
-            <w:vAlign w:val="center"/>
-          </w:tcPr>
-          <w:p>
-            <w:pPr>
-              <w:tabs>
-                <w:tab w:val="decimal" w:pos="268"/>
-              </w:tabs>
-              <w:rPr>
-                <w:rFonts w:ascii="Times New Roman" w:hAnsi="Times New Roman"/>
-                <w:color w:val="000000"/>
-                <w:w w:val="105"/>
-                <w:sz w:val="24"/>
-              </w:rPr>
-            </w:pPr>
-            <w:r>
-              <w:rPr>
-                <w:rFonts w:ascii="Times New Roman" w:hAnsi="Times New Roman"/>
-                <w:color w:val="000000"/>
-                <w:w w:val="105"/>
-                <w:sz w:val="24"/>
-              </w:rPr>
-              <w:t>7.1</w:t>
-            </w:r>
-          </w:p>
-        </w:tc>
-        <w:tc>
-          <w:tcPr>
-            <w:tcW w:w="8117" w:type="dxa"/>
-            <w:tcBorders>
-              <w:top w:val="none" w:sz="0" w:space="0" w:color="000000"/>
-              <w:left w:val="none" w:sz="0" w:space="0" w:color="000000"/>
-              <w:bottom w:val="none" w:sz="0" w:space="0" w:color="000000"/>
-              <w:right w:val="none" w:sz="0" w:space="0" w:color="000000"/>
-            </w:tcBorders>
-            <w:vAlign w:val="center"/>
-          </w:tcPr>
-          <w:p>
-            <w:pPr>
-              <w:tabs>
-                <w:tab w:val="right" w:leader="dot" w:pos="8112"/>
-              </w:tabs>
-              <w:jc w:val="center"/>
-              <w:rPr>
-                <w:rFonts w:ascii="Times New Roman" w:hAnsi="Times New Roman"/>
-                <w:color w:val="000000"/>
-                <w:spacing w:val="-3"/>
-                <w:w w:val="105"/>
-                <w:sz w:val="24"/>
-              </w:rPr>
-            </w:pPr>
-            <w:r>
-              <w:rPr>
-                <w:rFonts w:ascii="Times New Roman" w:hAnsi="Times New Roman"/>
-                <w:color w:val="000000"/>
-                <w:spacing w:val="-3"/>
-                <w:w w:val="105"/>
-                <w:sz w:val="24"/>
-              </w:rPr>
-              <w:t xml:space="preserve">Methods to increase robustness of unstable data </w:t>
-            </w:r>
-            <w:r>
-              <w:rPr>
-                <w:rFonts w:ascii="Times New Roman" w:hAnsi="Times New Roman"/>
-                <w:color w:val="000000"/>
-                <w:spacing w:val="-3"/>
-                <w:w w:val="105"/>
-                <w:sz w:val="24"/>
-              </w:rPr>
-              <w:tab/>
-            </w:r>
-          </w:p>
-        </w:tc>
-        <w:tc>
-          <w:tcPr>
-            <w:tcW w:w="945" w:type="dxa"/>
-            <w:gridSpan w:val="4"/>
-            <w:tcBorders>
-              <w:top w:val="none" w:sz="0" w:space="0" w:color="000000"/>
-              <w:left w:val="none" w:sz="0" w:space="0" w:color="000000"/>
-              <w:bottom w:val="none" w:sz="0" w:space="0" w:color="000000"/>
-              <w:right w:val="none" w:sz="0" w:space="0" w:color="000000"/>
-            </w:tcBorders>
-            <w:vAlign w:val="center"/>
-          </w:tcPr>
-          <w:p>
-            <w:pPr>
-              <w:ind w:right="490"/>
-              <w:jc w:val="right"/>
-              <w:rPr>
-                <w:rFonts w:ascii="Times New Roman" w:hAnsi="Times New Roman"/>
-                <w:color w:val="000000"/>
-                <w:w w:val="105"/>
-                <w:sz w:val="24"/>
-              </w:rPr>
-            </w:pPr>
-            <w:r>
-              <w:rPr>
-                <w:rFonts w:ascii="Times New Roman" w:hAnsi="Times New Roman"/>
-                <w:color w:val="000000"/>
-                <w:w w:val="105"/>
-                <w:sz w:val="24"/>
-              </w:rPr>
-              <w:t>10</w:t>
-            </w:r>
-          </w:p>
-        </w:tc>
-      </w:tr>
-      <w:tr>
-        <w:trPr>
-          <w:trHeight w:hRule="exact" w:val="344"/>
-        </w:trPr>
-        <w:tc>
-          <w:tcPr>
-            <w:tcW w:w="475" w:type="dxa"/>
-            <w:tcBorders>
-              <w:top w:val="none" w:sz="0" w:space="0" w:color="000000"/>
-              <w:left w:val="none" w:sz="0" w:space="0" w:color="000000"/>
-              <w:bottom w:val="none" w:sz="0" w:space="0" w:color="000000"/>
-              <w:right w:val="none" w:sz="0" w:space="0" w:color="000000"/>
-            </w:tcBorders>
-          </w:tcPr>
-          <w:p>
-            <w:pPr>
-              <w:rPr>
-                <w:rFonts w:ascii="Times New Roman" w:hAnsi="Times New Roman"/>
-                <w:color w:val="000000"/>
-                <w:sz w:val="24"/>
-              </w:rPr>
-            </w:pPr>
-          </w:p>
-        </w:tc>
-        <w:tc>
-          <w:tcPr>
-            <w:tcW w:w="543" w:type="dxa"/>
-            <w:gridSpan w:val="2"/>
-            <w:tcBorders>
-              <w:top w:val="none" w:sz="0" w:space="0" w:color="000000"/>
-              <w:left w:val="none" w:sz="0" w:space="0" w:color="000000"/>
-              <w:bottom w:val="none" w:sz="0" w:space="0" w:color="000000"/>
-              <w:right w:val="none" w:sz="0" w:space="0" w:color="000000"/>
-            </w:tcBorders>
-          </w:tcPr>
-          <w:p>
-            <w:pPr>
-              <w:rPr>
-                <w:rFonts w:ascii="Times New Roman" w:hAnsi="Times New Roman"/>
-                <w:color w:val="000000"/>
-                <w:sz w:val="24"/>
-              </w:rPr>
-            </w:pPr>
-          </w:p>
-        </w:tc>
-        <w:tc>
-          <w:tcPr>
-            <w:tcW w:w="8117" w:type="dxa"/>
-            <w:tcBorders>
-              <w:top w:val="none" w:sz="0" w:space="0" w:color="000000"/>
-              <w:left w:val="none" w:sz="0" w:space="0" w:color="000000"/>
-              <w:bottom w:val="none" w:sz="0" w:space="0" w:color="000000"/>
-              <w:right w:val="none" w:sz="0" w:space="0" w:color="000000"/>
-            </w:tcBorders>
-            <w:vAlign w:val="center"/>
-          </w:tcPr>
-          <w:p>
-            <w:pPr>
-              <w:tabs>
-                <w:tab w:val="left" w:pos="900"/>
-                <w:tab w:val="right" w:leader="dot" w:pos="8112"/>
-              </w:tabs>
-              <w:jc w:val="center"/>
-              <w:rPr>
-                <w:rFonts w:ascii="Times New Roman" w:hAnsi="Times New Roman"/>
-                <w:color w:val="000000"/>
-                <w:spacing w:val="-24"/>
-                <w:w w:val="105"/>
-                <w:sz w:val="24"/>
-              </w:rPr>
-            </w:pPr>
-            <w:r>
-              <w:rPr>
-                <w:rFonts w:ascii="Times New Roman" w:hAnsi="Times New Roman"/>
-                <w:color w:val="000000"/>
-                <w:spacing w:val="-24"/>
-                <w:w w:val="105"/>
-                <w:sz w:val="24"/>
-              </w:rPr>
-              <w:t>7.1.1</w:t>
-            </w:r>
-            <w:r>
-              <w:rPr>
-                <w:rFonts w:ascii="Times New Roman" w:hAnsi="Times New Roman"/>
-                <w:color w:val="000000"/>
-                <w:spacing w:val="-24"/>
-                <w:w w:val="105"/>
-                <w:sz w:val="24"/>
-              </w:rPr>
-              <w:tab/>
-            </w:r>
-            <w:r>
-              <w:rPr>
-                <w:rFonts w:ascii="Times New Roman" w:hAnsi="Times New Roman"/>
-                <w:color w:val="000000"/>
-                <w:spacing w:val="-4"/>
-                <w:w w:val="105"/>
-                <w:sz w:val="24"/>
-              </w:rPr>
-              <w:t xml:space="preserve">Examination room protocol </w:t>
-            </w:r>
-            <w:r>
-              <w:rPr>
-                <w:rFonts w:ascii="Times New Roman" w:hAnsi="Times New Roman"/>
-                <w:color w:val="000000"/>
-                <w:spacing w:val="-4"/>
-                <w:w w:val="105"/>
-                <w:sz w:val="24"/>
-              </w:rPr>
-              <w:tab/>
-            </w:r>
-          </w:p>
-        </w:tc>
-        <w:tc>
-          <w:tcPr>
-            <w:tcW w:w="945" w:type="dxa"/>
-            <w:gridSpan w:val="4"/>
-            <w:tcBorders>
-              <w:top w:val="none" w:sz="0" w:space="0" w:color="000000"/>
-              <w:left w:val="none" w:sz="0" w:space="0" w:color="000000"/>
-              <w:bottom w:val="none" w:sz="0" w:space="0" w:color="000000"/>
-              <w:right w:val="none" w:sz="0" w:space="0" w:color="000000"/>
-            </w:tcBorders>
-            <w:vAlign w:val="center"/>
-          </w:tcPr>
-          <w:p>
-            <w:pPr>
-              <w:ind w:right="490"/>
-              <w:jc w:val="right"/>
-              <w:rPr>
-                <w:rFonts w:ascii="Times New Roman" w:hAnsi="Times New Roman"/>
-                <w:color w:val="000000"/>
-                <w:w w:val="105"/>
-                <w:sz w:val="24"/>
-              </w:rPr>
-            </w:pPr>
-            <w:r>
-              <w:rPr>
-                <w:rFonts w:ascii="Times New Roman" w:hAnsi="Times New Roman"/>
-                <w:color w:val="000000"/>
-                <w:w w:val="105"/>
-                <w:sz w:val="24"/>
-              </w:rPr>
-              <w:t>10</w:t>
-            </w:r>
-          </w:p>
-        </w:tc>
-      </w:tr>
-      <w:tr>
-        <w:trPr>
-          <w:trHeight w:hRule="exact" w:val="528"/>
-        </w:trPr>
-        <w:tc>
-          <w:tcPr>
-            <w:tcW w:w="475" w:type="dxa"/>
-            <w:tcBorders>
-              <w:top w:val="none" w:sz="0" w:space="0" w:color="000000"/>
-              <w:left w:val="none" w:sz="0" w:space="0" w:color="000000"/>
-              <w:bottom w:val="none" w:sz="0" w:space="0" w:color="000000"/>
-              <w:right w:val="none" w:sz="0" w:space="0" w:color="000000"/>
-            </w:tcBorders>
-            <w:vAlign w:val="center"/>
-          </w:tcPr>
-          <w:p>
-            <w:pPr>
-              <w:jc w:val="center"/>
-              <w:rPr>
-                <w:rFonts w:ascii="Times New Roman" w:hAnsi="Times New Roman"/>
-                <w:b/>
-                <w:color w:val="000000"/>
-                <w:w w:val="105"/>
-                <w:sz w:val="24"/>
-              </w:rPr>
-            </w:pPr>
-            <w:r>
-              <w:rPr>
-                <w:rFonts w:ascii="Times New Roman" w:hAnsi="Times New Roman"/>
-                <w:b/>
-                <w:color w:val="000000"/>
-                <w:w w:val="105"/>
-                <w:sz w:val="24"/>
-              </w:rPr>
+              <w:lastRenderedPageBreak/>
               <w:t>8</w:t>
             </w:r>
           </w:p>
@@ -12847,7 +12774,6 @@
   <w:style w:type="character" w:default="1" w:styleId="DefaultParagraphFont">
     <w:name w:val="Default Paragraph Font"/>
     <w:uiPriority w:val="1"/>
-    <w:semiHidden/>
     <w:unhideWhenUsed/>
   </w:style>
   <w:style w:type="table" w:default="1" w:styleId="TableNormal">

</xml_diff>

<commit_message>
Add strain estimation segments figure.
</commit_message>
<xml_diff>
--- a/outline.docx
+++ b/outline.docx
@@ -6763,162 +6763,6 @@
                 <w:rFonts w:ascii="Times New Roman" w:hAnsi="Times New Roman"/>
                 <w:color w:val="000000"/>
                 <w:spacing w:val="-4"/>
-                <w:w w:val="105"/>
-                <w:sz w:val="24"/>
-              </w:rPr>
-              <w:tab/>
-            </w:r>
-          </w:p>
-        </w:tc>
-        <w:tc>
-          <w:tcPr>
-            <w:tcW w:w="945" w:type="dxa"/>
-            <w:gridSpan w:val="4"/>
-            <w:tcBorders>
-              <w:top w:val="none" w:sz="0" w:space="0" w:color="000000"/>
-              <w:left w:val="none" w:sz="0" w:space="0" w:color="000000"/>
-              <w:bottom w:val="none" w:sz="0" w:space="0" w:color="000000"/>
-              <w:right w:val="none" w:sz="0" w:space="0" w:color="000000"/>
-            </w:tcBorders>
-            <w:vAlign w:val="center"/>
-          </w:tcPr>
-          <w:p>
-            <w:pPr>
-              <w:ind w:right="490"/>
-              <w:jc w:val="right"/>
-              <w:rPr>
-                <w:rFonts w:ascii="Times New Roman" w:hAnsi="Times New Roman"/>
-                <w:color w:val="000000"/>
-                <w:w w:val="105"/>
-                <w:sz w:val="24"/>
-              </w:rPr>
-            </w:pPr>
-            <w:r>
-              <w:rPr>
-                <w:rFonts w:ascii="Times New Roman" w:hAnsi="Times New Roman"/>
-                <w:color w:val="000000"/>
-                <w:w w:val="105"/>
-                <w:sz w:val="24"/>
-              </w:rPr>
-              <w:t>8</w:t>
-            </w:r>
-          </w:p>
-        </w:tc>
-      </w:tr>
-      <w:tr>
-        <w:trPr>
-          <w:trHeight w:hRule="exact" w:val="288"/>
-        </w:trPr>
-        <w:tc>
-          <w:tcPr>
-            <w:tcW w:w="475" w:type="dxa"/>
-            <w:tcBorders>
-              <w:top w:val="none" w:sz="0" w:space="0" w:color="000000"/>
-              <w:left w:val="none" w:sz="0" w:space="0" w:color="000000"/>
-              <w:bottom w:val="none" w:sz="0" w:space="0" w:color="000000"/>
-              <w:right w:val="none" w:sz="0" w:space="0" w:color="000000"/>
-            </w:tcBorders>
-          </w:tcPr>
-          <w:p>
-            <w:pPr>
-              <w:rPr>
-                <w:rFonts w:ascii="Times New Roman" w:hAnsi="Times New Roman"/>
-                <w:color w:val="000000"/>
-                <w:sz w:val="24"/>
-              </w:rPr>
-            </w:pPr>
-          </w:p>
-        </w:tc>
-        <w:tc>
-          <w:tcPr>
-            <w:tcW w:w="543" w:type="dxa"/>
-            <w:gridSpan w:val="2"/>
-            <w:tcBorders>
-              <w:top w:val="none" w:sz="0" w:space="0" w:color="000000"/>
-              <w:left w:val="none" w:sz="0" w:space="0" w:color="000000"/>
-              <w:bottom w:val="none" w:sz="0" w:space="0" w:color="000000"/>
-              <w:right w:val="none" w:sz="0" w:space="0" w:color="000000"/>
-            </w:tcBorders>
-          </w:tcPr>
-          <w:p>
-            <w:pPr>
-              <w:rPr>
-                <w:rFonts w:ascii="Times New Roman" w:hAnsi="Times New Roman"/>
-                <w:color w:val="000000"/>
-                <w:sz w:val="24"/>
-              </w:rPr>
-            </w:pPr>
-          </w:p>
-        </w:tc>
-        <w:tc>
-          <w:tcPr>
-            <w:tcW w:w="8117" w:type="dxa"/>
-            <w:tcBorders>
-              <w:top w:val="none" w:sz="0" w:space="0" w:color="000000"/>
-              <w:left w:val="none" w:sz="0" w:space="0" w:color="000000"/>
-              <w:bottom w:val="none" w:sz="0" w:space="0" w:color="000000"/>
-              <w:right w:val="none" w:sz="0" w:space="0" w:color="000000"/>
-            </w:tcBorders>
-            <w:vAlign w:val="center"/>
-          </w:tcPr>
-          <w:p>
-            <w:pPr>
-              <w:tabs>
-                <w:tab w:val="left" w:pos="900"/>
-                <w:tab w:val="right" w:leader="dot" w:pos="8112"/>
-              </w:tabs>
-              <w:jc w:val="center"/>
-              <w:rPr>
-                <w:rFonts w:ascii="Times New Roman" w:hAnsi="Times New Roman"/>
-                <w:color w:val="000000"/>
-                <w:spacing w:val="-24"/>
-                <w:w w:val="105"/>
-                <w:sz w:val="24"/>
-              </w:rPr>
-            </w:pPr>
-            <w:r>
-              <w:rPr>
-                <w:rFonts w:ascii="Times New Roman" w:hAnsi="Times New Roman"/>
-                <w:color w:val="000000"/>
-                <w:spacing w:val="-24"/>
-                <w:w w:val="105"/>
-                <w:sz w:val="24"/>
-              </w:rPr>
-              <w:t>5.3.4</w:t>
-            </w:r>
-            <w:r>
-              <w:rPr>
-                <w:rFonts w:ascii="Times New Roman" w:hAnsi="Times New Roman"/>
-                <w:color w:val="000000"/>
-                <w:spacing w:val="-24"/>
-                <w:w w:val="105"/>
-                <w:sz w:val="24"/>
-              </w:rPr>
-              <w:tab/>
-            </w:r>
-            <w:r>
-              <w:rPr>
-                <w:rFonts w:ascii="Times New Roman" w:hAnsi="Times New Roman"/>
-                <w:color w:val="000000"/>
-                <w:spacing w:val="-24"/>
-                <w:w w:val="105"/>
-                <w:sz w:val="24"/>
-              </w:rPr>
-              <w:t>Com</w:t>
-            </w:r>
-            <w:r>
-              <w:rPr>
-                <w:rFonts w:ascii="Times New Roman" w:hAnsi="Times New Roman"/>
-                <w:color w:val="000000"/>
-                <w:w w:val="105"/>
-                <w:sz w:val="24"/>
-              </w:rPr>
-              <w:t xml:space="preserve"> </w:t>
-            </w:r>
-            <w:r>
-              <w:rPr>
-                <w:rFonts w:ascii="Times New Roman" w:hAnsi="Times New Roman"/>
-                <w:color w:val="000000"/>
                 <w:w w:val="105"/>
                 <w:sz w:val="24"/>
               </w:rPr>

</xml_diff>